<commit_message>
revisi 1 (pengiriman belum)
</commit_message>
<xml_diff>
--- a/testing/whitebox.docx
+++ b/testing/whitebox.docx
@@ -757,6 +757,12 @@
             <w:insideH w:val="single" w:color="auto" w:sz="4" w:space="0"/>
             <w:insideV w:val="single" w:color="auto" w:sz="4" w:space="0"/>
           </w:tblBorders>
+          <w:tblCellMar>
+            <w:top w:w="0" w:type="dxa"/>
+            <w:left w:w="108" w:type="dxa"/>
+            <w:bottom w:w="0" w:type="dxa"/>
+            <w:right w:w="108" w:type="dxa"/>
+          </w:tblCellMar>
         </w:tblPrEx>
         <w:trPr>
           <w:trHeight w:val="11870" w:hRule="atLeast"/>
@@ -3163,438 +3169,56 @@
               <w:spacing w:after="0" w:line="240" w:lineRule="auto"/>
             </w:pPr>
             <w:r>
+              <w:rPr>
+                <w:sz w:val="22"/>
+              </w:rPr>
               <mc:AlternateContent>
-                <mc:Choice Requires="wpg">
+                <mc:Choice Requires="wps">
                   <w:drawing>
-                    <wp:anchor distT="0" distB="0" distL="114300" distR="114300" simplePos="0" relativeHeight="251720704" behindDoc="0" locked="0" layoutInCell="1" allowOverlap="1">
+                    <wp:anchor distT="0" distB="0" distL="114300" distR="114300" simplePos="0" relativeHeight="251735040" behindDoc="0" locked="0" layoutInCell="1" allowOverlap="1">
                       <wp:simplePos x="0" y="0"/>
                       <wp:positionH relativeFrom="column">
-                        <wp:posOffset>1204595</wp:posOffset>
+                        <wp:posOffset>2214245</wp:posOffset>
                       </wp:positionH>
                       <wp:positionV relativeFrom="paragraph">
-                        <wp:posOffset>170815</wp:posOffset>
+                        <wp:posOffset>1620520</wp:posOffset>
                       </wp:positionV>
-                      <wp:extent cx="2573020" cy="3930650"/>
-                      <wp:effectExtent l="0" t="0" r="17780" b="12700"/>
+                      <wp:extent cx="648970" cy="264795"/>
+                      <wp:effectExtent l="1905" t="4445" r="15875" b="16510"/>
                       <wp:wrapNone/>
-                      <wp:docPr id="80" name="Group 80"/>
+                      <wp:docPr id="76" name="Straight Connector 76"/>
                       <wp:cNvGraphicFramePr/>
                       <a:graphic xmlns:a="http://schemas.openxmlformats.org/drawingml/2006/main">
-                        <a:graphicData uri="http://schemas.microsoft.com/office/word/2010/wordprocessingGroup">
-                          <wpg:wgp>
-                            <wpg:cNvGrpSpPr/>
-                            <wpg:grpSpPr>
-                              <a:xfrm>
-                                <a:off x="0" y="0"/>
-                                <a:ext cx="2573020" cy="3930650"/>
-                                <a:chOff x="0" y="0"/>
-                                <a:chExt cx="2573020" cy="3930650"/>
+                        <a:graphicData uri="http://schemas.microsoft.com/office/word/2010/wordprocessingShape">
+                          <wps:wsp>
+                            <wps:cNvCnPr>
+                              <a:stCxn id="71" idx="3"/>
+                            </wps:cNvCnPr>
+                            <wps:spPr>
+                              <a:xfrm flipH="1">
+                                <a:off x="3128645" y="2234565"/>
+                                <a:ext cx="648970" cy="264795"/>
                               </a:xfrm>
-                            </wpg:grpSpPr>
-                            <wps:wsp>
-                              <wps:cNvPr id="68" name="Oval 68"/>
-                              <wps:cNvSpPr/>
-                              <wps:spPr>
-                                <a:xfrm>
-                                  <a:off x="9525" y="0"/>
-                                  <a:ext cx="658495" cy="615950"/>
-                                </a:xfrm>
-                                <a:prstGeom prst="ellipse">
-                                  <a:avLst/>
-                                </a:prstGeom>
-                                <a:ln>
-                                  <a:solidFill>
-                                    <a:schemeClr val="tx1"/>
-                                  </a:solidFill>
-                                </a:ln>
-                              </wps:spPr>
-                              <wps:style>
-                                <a:lnRef idx="2">
-                                  <a:schemeClr val="accent6"/>
-                                </a:lnRef>
-                                <a:fillRef idx="1">
-                                  <a:schemeClr val="lt1"/>
-                                </a:fillRef>
-                                <a:effectRef idx="0">
-                                  <a:schemeClr val="accent6"/>
-                                </a:effectRef>
-                                <a:fontRef idx="minor">
-                                  <a:schemeClr val="dk1"/>
-                                </a:fontRef>
-                              </wps:style>
-                              <wps:txbx>
-                                <w:txbxContent>
-                                  <w:p>
-                                    <w:pPr>
-                                      <w:jc w:val="center"/>
-                                    </w:pPr>
-                                    <w:r>
-                                      <w:t>1</w:t>
-                                    </w:r>
-                                  </w:p>
-                                </w:txbxContent>
-                              </wps:txbx>
-                              <wps:bodyPr rot="0" spcFirstLastPara="0" vertOverflow="overflow" horzOverflow="overflow" vert="horz" wrap="square" lIns="91440" tIns="45720" rIns="91440" bIns="45720" numCol="1" spcCol="0" rtlCol="0" fromWordArt="0" anchor="ctr" anchorCtr="0" forceAA="0" compatLnSpc="1">
-                                <a:noAutofit/>
-                              </wps:bodyPr>
-                            </wps:wsp>
-                            <wps:wsp>
-                              <wps:cNvPr id="69" name="Oval 69"/>
-                              <wps:cNvSpPr/>
-                              <wps:spPr>
-                                <a:xfrm>
-                                  <a:off x="0" y="3314700"/>
-                                  <a:ext cx="658495" cy="615950"/>
-                                </a:xfrm>
-                                <a:prstGeom prst="ellipse">
-                                  <a:avLst/>
-                                </a:prstGeom>
-                                <a:ln>
-                                  <a:solidFill>
-                                    <a:schemeClr val="tx1"/>
-                                  </a:solidFill>
-                                </a:ln>
-                              </wps:spPr>
-                              <wps:style>
-                                <a:lnRef idx="2">
-                                  <a:schemeClr val="accent6"/>
-                                </a:lnRef>
-                                <a:fillRef idx="1">
-                                  <a:schemeClr val="lt1"/>
-                                </a:fillRef>
-                                <a:effectRef idx="0">
-                                  <a:schemeClr val="accent6"/>
-                                </a:effectRef>
-                                <a:fontRef idx="minor">
-                                  <a:schemeClr val="dk1"/>
-                                </a:fontRef>
-                              </wps:style>
-                              <wps:txbx>
-                                <w:txbxContent>
-                                  <w:p>
-                                    <w:pPr>
-                                      <w:jc w:val="center"/>
-                                    </w:pPr>
-                                    <w:r>
-                                      <w:t>20</w:t>
-                                    </w:r>
-                                  </w:p>
-                                </w:txbxContent>
-                              </wps:txbx>
-                              <wps:bodyPr rot="0" spcFirstLastPara="0" vertOverflow="overflow" horzOverflow="overflow" vert="horz" wrap="square" lIns="91440" tIns="45720" rIns="91440" bIns="45720" numCol="1" spcCol="0" rtlCol="0" fromWordArt="0" anchor="ctr" anchorCtr="0" forceAA="0" compatLnSpc="1">
-                                <a:noAutofit/>
-                              </wps:bodyPr>
-                            </wps:wsp>
-                            <wps:wsp>
-                              <wps:cNvPr id="71" name="Oval 71"/>
-                              <wps:cNvSpPr/>
-                              <wps:spPr>
-                                <a:xfrm>
-                                  <a:off x="1352550" y="800100"/>
-                                  <a:ext cx="658495" cy="615950"/>
-                                </a:xfrm>
-                                <a:prstGeom prst="ellipse">
-                                  <a:avLst/>
-                                </a:prstGeom>
-                                <a:ln>
-                                  <a:solidFill>
-                                    <a:schemeClr val="tx1"/>
-                                  </a:solidFill>
-                                </a:ln>
-                              </wps:spPr>
-                              <wps:style>
-                                <a:lnRef idx="2">
-                                  <a:schemeClr val="accent6"/>
-                                </a:lnRef>
-                                <a:fillRef idx="1">
-                                  <a:schemeClr val="lt1"/>
-                                </a:fillRef>
-                                <a:effectRef idx="0">
-                                  <a:schemeClr val="accent6"/>
-                                </a:effectRef>
-                                <a:fontRef idx="minor">
-                                  <a:schemeClr val="dk1"/>
-                                </a:fontRef>
-                              </wps:style>
-                              <wps:txbx>
-                                <w:txbxContent>
-                                  <w:p>
-                                    <w:pPr>
-                                      <w:jc w:val="center"/>
-                                    </w:pPr>
-                                    <w:r>
-                                      <w:t>10</w:t>
-                                    </w:r>
-                                  </w:p>
-                                </w:txbxContent>
-                              </wps:txbx>
-                              <wps:bodyPr rot="0" spcFirstLastPara="0" vertOverflow="overflow" horzOverflow="overflow" vert="horz" wrap="square" lIns="91440" tIns="45720" rIns="91440" bIns="45720" numCol="1" spcCol="0" rtlCol="0" fromWordArt="0" anchor="ctr" anchorCtr="0" forceAA="0" compatLnSpc="1">
-                                <a:noAutofit/>
-                              </wps:bodyPr>
-                            </wps:wsp>
-                            <wps:wsp>
-                              <wps:cNvPr id="72" name="Oval 72"/>
-                              <wps:cNvSpPr/>
-                              <wps:spPr>
-                                <a:xfrm>
-                                  <a:off x="1914525" y="1714500"/>
-                                  <a:ext cx="658495" cy="615950"/>
-                                </a:xfrm>
-                                <a:prstGeom prst="ellipse">
-                                  <a:avLst/>
-                                </a:prstGeom>
-                                <a:ln>
-                                  <a:solidFill>
-                                    <a:schemeClr val="tx1"/>
-                                  </a:solidFill>
-                                </a:ln>
-                              </wps:spPr>
-                              <wps:style>
-                                <a:lnRef idx="2">
-                                  <a:schemeClr val="accent6"/>
-                                </a:lnRef>
-                                <a:fillRef idx="1">
-                                  <a:schemeClr val="lt1"/>
-                                </a:fillRef>
-                                <a:effectRef idx="0">
-                                  <a:schemeClr val="accent6"/>
-                                </a:effectRef>
-                                <a:fontRef idx="minor">
-                                  <a:schemeClr val="dk1"/>
-                                </a:fontRef>
-                              </wps:style>
-                              <wps:txbx>
-                                <w:txbxContent>
-                                  <w:p>
-                                    <w:pPr>
-                                      <w:jc w:val="center"/>
-                                    </w:pPr>
-                                    <w:r>
-                                      <w:t>11</w:t>
-                                    </w:r>
-                                  </w:p>
-                                </w:txbxContent>
-                              </wps:txbx>
-                              <wps:bodyPr rot="0" spcFirstLastPara="0" vertOverflow="overflow" horzOverflow="overflow" vert="horz" wrap="square" lIns="91440" tIns="45720" rIns="91440" bIns="45720" numCol="1" spcCol="0" rtlCol="0" fromWordArt="0" anchor="ctr" anchorCtr="0" forceAA="0" compatLnSpc="1">
-                                <a:noAutofit/>
-                              </wps:bodyPr>
-                            </wps:wsp>
-                            <wps:wsp>
-                              <wps:cNvPr id="73" name="Oval 73"/>
-                              <wps:cNvSpPr/>
-                              <wps:spPr>
-                                <a:xfrm>
-                                  <a:off x="609600" y="1704975"/>
-                                  <a:ext cx="658495" cy="615950"/>
-                                </a:xfrm>
-                                <a:prstGeom prst="ellipse">
-                                  <a:avLst/>
-                                </a:prstGeom>
-                                <a:ln>
-                                  <a:solidFill>
-                                    <a:schemeClr val="tx1"/>
-                                  </a:solidFill>
-                                </a:ln>
-                              </wps:spPr>
-                              <wps:style>
-                                <a:lnRef idx="2">
-                                  <a:schemeClr val="accent6"/>
-                                </a:lnRef>
-                                <a:fillRef idx="1">
-                                  <a:schemeClr val="lt1"/>
-                                </a:fillRef>
-                                <a:effectRef idx="0">
-                                  <a:schemeClr val="accent6"/>
-                                </a:effectRef>
-                                <a:fontRef idx="minor">
-                                  <a:schemeClr val="dk1"/>
-                                </a:fontRef>
-                              </wps:style>
-                              <wps:txbx>
-                                <w:txbxContent>
-                                  <w:p>
-                                    <w:pPr>
-                                      <w:jc w:val="center"/>
-                                    </w:pPr>
-                                    <w:r>
-                                      <w:t>12</w:t>
-                                    </w:r>
-                                  </w:p>
-                                </w:txbxContent>
-                              </wps:txbx>
-                              <wps:bodyPr rot="0" spcFirstLastPara="0" vertOverflow="overflow" horzOverflow="overflow" vert="horz" wrap="square" lIns="91440" tIns="45720" rIns="91440" bIns="45720" numCol="1" spcCol="0" rtlCol="0" fromWordArt="0" anchor="ctr" anchorCtr="0" forceAA="0" compatLnSpc="1">
-                                <a:noAutofit/>
-                              </wps:bodyPr>
-                            </wps:wsp>
-                            <wps:wsp>
-                              <wps:cNvPr id="74" name="Straight Connector 74"/>
-                              <wps:cNvCnPr/>
-                              <wps:spPr>
-                                <a:xfrm>
-                                  <a:off x="323850" y="619125"/>
-                                  <a:ext cx="0" cy="2698750"/>
-                                </a:xfrm>
-                                <a:prstGeom prst="line">
-                                  <a:avLst/>
-                                </a:prstGeom>
-                              </wps:spPr>
-                              <wps:style>
-                                <a:lnRef idx="1">
-                                  <a:schemeClr val="dk1"/>
-                                </a:lnRef>
-                                <a:fillRef idx="0">
-                                  <a:schemeClr val="dk1"/>
-                                </a:fillRef>
-                                <a:effectRef idx="0">
-                                  <a:schemeClr val="dk1"/>
-                                </a:effectRef>
-                                <a:fontRef idx="minor">
-                                  <a:schemeClr val="tx1"/>
-                                </a:fontRef>
-                              </wps:style>
-                              <wps:bodyPr/>
-                            </wps:wsp>
-                            <wps:wsp>
-                              <wps:cNvPr id="75" name="Straight Connector 75"/>
-                              <wps:cNvCnPr/>
-                              <wps:spPr>
-                                <a:xfrm>
-                                  <a:off x="666750" y="342900"/>
-                                  <a:ext cx="1027430" cy="457200"/>
-                                </a:xfrm>
-                                <a:prstGeom prst="line">
-                                  <a:avLst/>
-                                </a:prstGeom>
-                              </wps:spPr>
-                              <wps:style>
-                                <a:lnRef idx="1">
-                                  <a:schemeClr val="dk1"/>
-                                </a:lnRef>
-                                <a:fillRef idx="0">
-                                  <a:schemeClr val="dk1"/>
-                                </a:fillRef>
-                                <a:effectRef idx="0">
-                                  <a:schemeClr val="dk1"/>
-                                </a:effectRef>
-                                <a:fontRef idx="minor">
-                                  <a:schemeClr val="tx1"/>
-                                </a:fontRef>
-                              </wps:style>
-                              <wps:bodyPr/>
-                            </wps:wsp>
-                            <wps:wsp>
-                              <wps:cNvPr id="76" name="Straight Connector 76"/>
-                              <wps:cNvCnPr/>
-                              <wps:spPr>
-                                <a:xfrm flipH="1">
-                                  <a:off x="1009650" y="1143000"/>
-                                  <a:ext cx="342900" cy="571500"/>
-                                </a:xfrm>
-                                <a:prstGeom prst="line">
-                                  <a:avLst/>
-                                </a:prstGeom>
-                              </wps:spPr>
-                              <wps:style>
-                                <a:lnRef idx="1">
-                                  <a:schemeClr val="dk1"/>
-                                </a:lnRef>
-                                <a:fillRef idx="0">
-                                  <a:schemeClr val="dk1"/>
-                                </a:fillRef>
-                                <a:effectRef idx="0">
-                                  <a:schemeClr val="dk1"/>
-                                </a:effectRef>
-                                <a:fontRef idx="minor">
-                                  <a:schemeClr val="tx1"/>
-                                </a:fontRef>
-                              </wps:style>
-                              <wps:bodyPr/>
-                            </wps:wsp>
-                            <wps:wsp>
-                              <wps:cNvPr id="77" name="Straight Connector 77"/>
-                              <wps:cNvCnPr/>
-                              <wps:spPr>
-                                <a:xfrm>
-                                  <a:off x="2009775" y="1143000"/>
-                                  <a:ext cx="255905" cy="561975"/>
-                                </a:xfrm>
-                                <a:prstGeom prst="line">
-                                  <a:avLst/>
-                                </a:prstGeom>
-                              </wps:spPr>
-                              <wps:style>
-                                <a:lnRef idx="1">
-                                  <a:schemeClr val="dk1"/>
-                                </a:lnRef>
-                                <a:fillRef idx="0">
-                                  <a:schemeClr val="dk1"/>
-                                </a:fillRef>
-                                <a:effectRef idx="0">
-                                  <a:schemeClr val="dk1"/>
-                                </a:effectRef>
-                                <a:fontRef idx="minor">
-                                  <a:schemeClr val="tx1"/>
-                                </a:fontRef>
-                              </wps:style>
-                              <wps:bodyPr/>
-                            </wps:wsp>
-                            <wps:wsp>
-                              <wps:cNvPr id="78" name="Straight Connector 78"/>
-                              <wps:cNvCnPr/>
-                              <wps:spPr>
-                                <a:xfrm flipV="1">
-                                  <a:off x="552450" y="2324100"/>
-                                  <a:ext cx="342900" cy="1108075"/>
-                                </a:xfrm>
-                                <a:prstGeom prst="line">
-                                  <a:avLst/>
-                                </a:prstGeom>
-                              </wps:spPr>
-                              <wps:style>
-                                <a:lnRef idx="1">
-                                  <a:schemeClr val="dk1"/>
-                                </a:lnRef>
-                                <a:fillRef idx="0">
-                                  <a:schemeClr val="dk1"/>
-                                </a:fillRef>
-                                <a:effectRef idx="0">
-                                  <a:schemeClr val="dk1"/>
-                                </a:effectRef>
-                                <a:fontRef idx="minor">
-                                  <a:schemeClr val="tx1"/>
-                                </a:fontRef>
-                              </wps:style>
-                              <wps:bodyPr/>
-                            </wps:wsp>
-                            <wps:wsp>
-                              <wps:cNvPr id="79" name="Straight Connector 79"/>
-                              <wps:cNvCnPr/>
-                              <wps:spPr>
-                                <a:xfrm flipH="1">
-                                  <a:off x="657225" y="2333625"/>
-                                  <a:ext cx="1607185" cy="1327150"/>
-                                </a:xfrm>
-                                <a:prstGeom prst="line">
-                                  <a:avLst/>
-                                </a:prstGeom>
-                              </wps:spPr>
-                              <wps:style>
-                                <a:lnRef idx="1">
-                                  <a:schemeClr val="dk1"/>
-                                </a:lnRef>
-                                <a:fillRef idx="0">
-                                  <a:schemeClr val="dk1"/>
-                                </a:fillRef>
-                                <a:effectRef idx="0">
-                                  <a:schemeClr val="dk1"/>
-                                </a:effectRef>
-                                <a:fontRef idx="minor">
-                                  <a:schemeClr val="tx1"/>
-                                </a:fontRef>
-                              </wps:style>
-                              <wps:bodyPr/>
-                            </wps:wsp>
-                          </wpg:wgp>
+                              <a:prstGeom prst="line">
+                                <a:avLst/>
+                              </a:prstGeom>
+                            </wps:spPr>
+                            <wps:style>
+                              <a:lnRef idx="1">
+                                <a:schemeClr val="dk1"/>
+                              </a:lnRef>
+                              <a:fillRef idx="0">
+                                <a:schemeClr val="dk1"/>
+                              </a:fillRef>
+                              <a:effectRef idx="0">
+                                <a:schemeClr val="dk1"/>
+                              </a:effectRef>
+                              <a:fontRef idx="minor">
+                                <a:schemeClr val="tx1"/>
+                              </a:fontRef>
+                            </wps:style>
+                            <wps:bodyPr/>
+                          </wps:wsp>
                         </a:graphicData>
                       </a:graphic>
                     </wp:anchor>
@@ -3602,135 +3226,1011 @@
                 </mc:Choice>
                 <mc:Fallback>
                   <w:pict>
-                    <v:group id="_x0000_s1026" o:spid="_x0000_s1026" o:spt="203" style="position:absolute;left:0pt;margin-left:94.85pt;margin-top:13.45pt;height:309.5pt;width:202.6pt;z-index:251720704;mso-width-relative:page;mso-height-relative:page;" coordsize="2573020,3930650" o:gfxdata="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">
+                    <v:line id="_x0000_s1026" o:spid="_x0000_s1026" o:spt="20" style="position:absolute;left:0pt;flip:x;margin-left:174.35pt;margin-top:127.6pt;height:20.85pt;width:51.1pt;z-index:251735040;mso-width-relative:page;mso-height-relative:page;" filled="f" stroked="t" coordsize="21600,21600" o:gfxdata="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">
+                      <v:fill on="f" focussize="0,0"/>
+                      <v:stroke weight="0.5pt" color="#000000 [3200]" miterlimit="8" joinstyle="miter"/>
+                      <v:imagedata o:title=""/>
                       <o:lock v:ext="edit" aspectratio="f"/>
-                      <v:shape id="_x0000_s1026" o:spid="_x0000_s1026" o:spt="3" type="#_x0000_t3" style="position:absolute;left:9525;top:0;height:615950;width:658495;v-text-anchor:middle;" fillcolor="#FFFFFF [3201]" filled="t" stroked="t" coordsize="21600,21600" o:gfxdata="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">
-                        <v:fill on="t" focussize="0,0"/>
-                        <v:stroke weight="1pt" color="#000000 [3213]" miterlimit="8" joinstyle="miter"/>
-                        <v:imagedata o:title=""/>
-                        <o:lock v:ext="edit" aspectratio="f"/>
-                        <v:textbox>
-                          <w:txbxContent>
-                            <w:p>
-                              <w:pPr>
-                                <w:jc w:val="center"/>
-                              </w:pPr>
-                              <w:r>
-                                <w:t>1</w:t>
-                              </w:r>
-                            </w:p>
-                          </w:txbxContent>
-                        </v:textbox>
-                      </v:shape>
-                      <v:shape id="_x0000_s1026" o:spid="_x0000_s1026" o:spt="3" type="#_x0000_t3" style="position:absolute;left:0;top:3314700;height:615950;width:658495;v-text-anchor:middle;" fillcolor="#FFFFFF [3201]" filled="t" stroked="t" coordsize="21600,21600" o:gfxdata="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">
-                        <v:fill on="t" focussize="0,0"/>
-                        <v:stroke weight="1pt" color="#000000 [3213]" miterlimit="8" joinstyle="miter"/>
-                        <v:imagedata o:title=""/>
-                        <o:lock v:ext="edit" aspectratio="f"/>
-                        <v:textbox>
-                          <w:txbxContent>
-                            <w:p>
-                              <w:pPr>
-                                <w:jc w:val="center"/>
-                              </w:pPr>
-                              <w:r>
-                                <w:t>20</w:t>
-                              </w:r>
-                            </w:p>
-                          </w:txbxContent>
-                        </v:textbox>
-                      </v:shape>
-                      <v:shape id="_x0000_s1026" o:spid="_x0000_s1026" o:spt="3" type="#_x0000_t3" style="position:absolute;left:1352550;top:800100;height:615950;width:658495;v-text-anchor:middle;" fillcolor="#FFFFFF [3201]" filled="t" stroked="t" coordsize="21600,21600" o:gfxdata="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">
-                        <v:fill on="t" focussize="0,0"/>
-                        <v:stroke weight="1pt" color="#000000 [3213]" miterlimit="8" joinstyle="miter"/>
-                        <v:imagedata o:title=""/>
-                        <o:lock v:ext="edit" aspectratio="f"/>
-                        <v:textbox>
-                          <w:txbxContent>
-                            <w:p>
-                              <w:pPr>
-                                <w:jc w:val="center"/>
-                              </w:pPr>
-                              <w:r>
-                                <w:t>10</w:t>
-                              </w:r>
-                            </w:p>
-                          </w:txbxContent>
-                        </v:textbox>
-                      </v:shape>
-                      <v:shape id="_x0000_s1026" o:spid="_x0000_s1026" o:spt="3" type="#_x0000_t3" style="position:absolute;left:1914525;top:1714500;height:615950;width:658495;v-text-anchor:middle;" fillcolor="#FFFFFF [3201]" filled="t" stroked="t" coordsize="21600,21600" o:gfxdata="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">
-                        <v:fill on="t" focussize="0,0"/>
-                        <v:stroke weight="1pt" color="#000000 [3213]" miterlimit="8" joinstyle="miter"/>
-                        <v:imagedata o:title=""/>
-                        <o:lock v:ext="edit" aspectratio="f"/>
-                        <v:textbox>
-                          <w:txbxContent>
-                            <w:p>
-                              <w:pPr>
-                                <w:jc w:val="center"/>
-                              </w:pPr>
-                              <w:r>
-                                <w:t>11</w:t>
-                              </w:r>
-                            </w:p>
-                          </w:txbxContent>
-                        </v:textbox>
-                      </v:shape>
-                      <v:shape id="_x0000_s1026" o:spid="_x0000_s1026" o:spt="3" type="#_x0000_t3" style="position:absolute;left:609600;top:1704975;height:615950;width:658495;v-text-anchor:middle;" fillcolor="#FFFFFF [3201]" filled="t" stroked="t" coordsize="21600,21600" o:gfxdata="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">
-                        <v:fill on="t" focussize="0,0"/>
-                        <v:stroke weight="1pt" color="#000000 [3213]" miterlimit="8" joinstyle="miter"/>
-                        <v:imagedata o:title=""/>
-                        <o:lock v:ext="edit" aspectratio="f"/>
-                        <v:textbox>
-                          <w:txbxContent>
-                            <w:p>
-                              <w:pPr>
-                                <w:jc w:val="center"/>
-                              </w:pPr>
-                              <w:r>
-                                <w:t>12</w:t>
-                              </w:r>
-                            </w:p>
-                          </w:txbxContent>
-                        </v:textbox>
-                      </v:shape>
-                      <v:line id="_x0000_s1026" o:spid="_x0000_s1026" o:spt="20" style="position:absolute;left:323850;top:619125;height:2698750;width:0;" filled="f" stroked="t" coordsize="21600,21600" o:gfxdata="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">
-                        <v:fill on="f" focussize="0,0"/>
-                        <v:stroke weight="0.5pt" color="#000000 [3200]" miterlimit="8" joinstyle="miter"/>
-                        <v:imagedata o:title=""/>
-                        <o:lock v:ext="edit" aspectratio="f"/>
-                      </v:line>
-                      <v:line id="_x0000_s1026" o:spid="_x0000_s1026" o:spt="20" style="position:absolute;left:666750;top:342900;height:457200;width:1027430;" filled="f" stroked="t" coordsize="21600,21600" o:gfxdata="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">
-                        <v:fill on="f" focussize="0,0"/>
-                        <v:stroke weight="0.5pt" color="#000000 [3200]" miterlimit="8" joinstyle="miter"/>
-                        <v:imagedata o:title=""/>
-                        <o:lock v:ext="edit" aspectratio="f"/>
-                      </v:line>
-                      <v:line id="_x0000_s1026" o:spid="_x0000_s1026" o:spt="20" style="position:absolute;left:1009650;top:1143000;flip:x;height:571500;width:342900;" filled="f" stroked="t" coordsize="21600,21600" o:gfxdata="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">
-                        <v:fill on="f" focussize="0,0"/>
-                        <v:stroke weight="0.5pt" color="#000000 [3200]" miterlimit="8" joinstyle="miter"/>
-                        <v:imagedata o:title=""/>
-                        <o:lock v:ext="edit" aspectratio="f"/>
-                      </v:line>
-                      <v:line id="_x0000_s1026" o:spid="_x0000_s1026" o:spt="20" style="position:absolute;left:2009775;top:1143000;height:561975;width:255905;" filled="f" stroked="t" coordsize="21600,21600" o:gfxdata="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">
-                        <v:fill on="f" focussize="0,0"/>
-                        <v:stroke weight="0.5pt" color="#000000 [3200]" miterlimit="8" joinstyle="miter"/>
-                        <v:imagedata o:title=""/>
-                        <o:lock v:ext="edit" aspectratio="f"/>
-                      </v:line>
-                      <v:line id="_x0000_s1026" o:spid="_x0000_s1026" o:spt="20" style="position:absolute;left:552450;top:2324100;flip:y;height:1108075;width:342900;" filled="f" stroked="t" coordsize="21600,21600" o:gfxdata="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">
-                        <v:fill on="f" focussize="0,0"/>
-                        <v:stroke weight="0.5pt" color="#000000 [3200]" miterlimit="8" joinstyle="miter"/>
-                        <v:imagedata o:title=""/>
-                        <o:lock v:ext="edit" aspectratio="f"/>
-                      </v:line>
-                      <v:line id="_x0000_s1026" o:spid="_x0000_s1026" o:spt="20" style="position:absolute;left:657225;top:2333625;flip:x;height:1327150;width:1607185;" filled="f" stroked="t" coordsize="21600,21600" o:gfxdata="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">
-                        <v:fill on="f" focussize="0,0"/>
-                        <v:stroke weight="0.5pt" color="#000000 [3200]" miterlimit="8" joinstyle="miter"/>
-                        <v:imagedata o:title=""/>
-                        <o:lock v:ext="edit" aspectratio="f"/>
-                      </v:line>
-                    </v:group>
+                    </v:line>
+                  </w:pict>
+                </mc:Fallback>
+              </mc:AlternateContent>
+            </w:r>
+            <w:r>
+              <w:rPr>
+                <w:sz w:val="22"/>
+              </w:rPr>
+              <mc:AlternateContent>
+                <mc:Choice Requires="wps">
+                  <w:drawing>
+                    <wp:anchor distT="0" distB="0" distL="114300" distR="114300" simplePos="0" relativeHeight="251740160" behindDoc="0" locked="0" layoutInCell="1" allowOverlap="1">
+                      <wp:simplePos x="0" y="0"/>
+                      <wp:positionH relativeFrom="column">
+                        <wp:posOffset>2709545</wp:posOffset>
+                      </wp:positionH>
+                      <wp:positionV relativeFrom="paragraph">
+                        <wp:posOffset>1068070</wp:posOffset>
+                      </wp:positionV>
+                      <wp:extent cx="153670" cy="116840"/>
+                      <wp:effectExtent l="3175" t="3810" r="14605" b="12700"/>
+                      <wp:wrapNone/>
+                      <wp:docPr id="97" name="Straight Connector 97"/>
+                      <wp:cNvGraphicFramePr/>
+                      <a:graphic xmlns:a="http://schemas.openxmlformats.org/drawingml/2006/main">
+                        <a:graphicData uri="http://schemas.microsoft.com/office/word/2010/wordprocessingShape">
+                          <wps:wsp>
+                            <wps:cNvCnPr>
+                              <a:stCxn id="71" idx="1"/>
+                              <a:endCxn id="1" idx="5"/>
+                            </wps:cNvCnPr>
+                            <wps:spPr>
+                              <a:xfrm flipH="1" flipV="1">
+                                <a:off x="3623945" y="1988820"/>
+                                <a:ext cx="153670" cy="116840"/>
+                              </a:xfrm>
+                              <a:prstGeom prst="line">
+                                <a:avLst/>
+                              </a:prstGeom>
+                            </wps:spPr>
+                            <wps:style>
+                              <a:lnRef idx="1">
+                                <a:schemeClr val="dk1"/>
+                              </a:lnRef>
+                              <a:fillRef idx="0">
+                                <a:schemeClr val="dk1"/>
+                              </a:fillRef>
+                              <a:effectRef idx="0">
+                                <a:schemeClr val="dk1"/>
+                              </a:effectRef>
+                              <a:fontRef idx="minor">
+                                <a:schemeClr val="tx1"/>
+                              </a:fontRef>
+                            </wps:style>
+                            <wps:bodyPr/>
+                          </wps:wsp>
+                        </a:graphicData>
+                      </a:graphic>
+                    </wp:anchor>
+                  </w:drawing>
+                </mc:Choice>
+                <mc:Fallback>
+                  <w:pict>
+                    <v:line id="_x0000_s1026" o:spid="_x0000_s1026" o:spt="20" style="position:absolute;left:0pt;flip:x y;margin-left:213.35pt;margin-top:84.1pt;height:9.2pt;width:12.1pt;z-index:251740160;mso-width-relative:page;mso-height-relative:page;" filled="f" stroked="t" coordsize="21600,21600" o:gfxdata="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">
+                      <v:fill on="f" focussize="0,0"/>
+                      <v:stroke weight="0.5pt" color="#000000 [3200]" miterlimit="8" joinstyle="miter"/>
+                      <v:imagedata o:title=""/>
+                      <o:lock v:ext="edit" aspectratio="f"/>
+                    </v:line>
+                  </w:pict>
+                </mc:Fallback>
+              </mc:AlternateContent>
+            </w:r>
+            <w:r>
+              <w:rPr>
+                <w:sz w:val="22"/>
+              </w:rPr>
+              <mc:AlternateContent>
+                <mc:Choice Requires="wps">
+                  <w:drawing>
+                    <wp:anchor distT="0" distB="0" distL="114300" distR="114300" simplePos="0" relativeHeight="251739136" behindDoc="0" locked="0" layoutInCell="1" allowOverlap="1">
+                      <wp:simplePos x="0" y="0"/>
+                      <wp:positionH relativeFrom="column">
+                        <wp:posOffset>2147570</wp:posOffset>
+                      </wp:positionH>
+                      <wp:positionV relativeFrom="paragraph">
+                        <wp:posOffset>542290</wp:posOffset>
+                      </wp:positionV>
+                      <wp:extent cx="658495" cy="615950"/>
+                      <wp:effectExtent l="6350" t="6350" r="20955" b="6350"/>
+                      <wp:wrapNone/>
+                      <wp:docPr id="1" name="Oval 1"/>
+                      <wp:cNvGraphicFramePr/>
+                      <a:graphic xmlns:a="http://schemas.openxmlformats.org/drawingml/2006/main">
+                        <a:graphicData uri="http://schemas.microsoft.com/office/word/2010/wordprocessingShape">
+                          <wps:wsp>
+                            <wps:cNvSpPr/>
+                            <wps:spPr>
+                              <a:xfrm>
+                                <a:off x="0" y="0"/>
+                                <a:ext cx="658495" cy="615950"/>
+                              </a:xfrm>
+                              <a:prstGeom prst="ellipse">
+                                <a:avLst/>
+                              </a:prstGeom>
+                              <a:ln>
+                                <a:solidFill>
+                                  <a:schemeClr val="tx1"/>
+                                </a:solidFill>
+                              </a:ln>
+                            </wps:spPr>
+                            <wps:style>
+                              <a:lnRef idx="2">
+                                <a:schemeClr val="accent6"/>
+                              </a:lnRef>
+                              <a:fillRef idx="1">
+                                <a:schemeClr val="lt1"/>
+                              </a:fillRef>
+                              <a:effectRef idx="0">
+                                <a:schemeClr val="accent6"/>
+                              </a:effectRef>
+                              <a:fontRef idx="minor">
+                                <a:schemeClr val="dk1"/>
+                              </a:fontRef>
+                            </wps:style>
+                            <wps:txbx>
+                              <w:txbxContent>
+                                <w:p>
+                                  <w:pPr>
+                                    <w:jc w:val="center"/>
+                                    <w:rPr>
+                                      <w:rFonts w:hint="default"/>
+                                      <w:lang w:val="en-US"/>
+                                    </w:rPr>
+                                  </w:pPr>
+                                  <w:r>
+                                    <w:rPr>
+                                      <w:rFonts w:hint="default"/>
+                                      <w:lang w:val="en-US"/>
+                                    </w:rPr>
+                                    <w:t>2..9</w:t>
+                                  </w:r>
+                                </w:p>
+                              </w:txbxContent>
+                            </wps:txbx>
+                            <wps:bodyPr rot="0" spcFirstLastPara="0" vertOverflow="overflow" horzOverflow="overflow" vert="horz" wrap="square" lIns="91440" tIns="45720" rIns="91440" bIns="45720" numCol="1" spcCol="0" rtlCol="0" fromWordArt="0" anchor="ctr" anchorCtr="0" forceAA="0" compatLnSpc="1">
+                              <a:noAutofit/>
+                            </wps:bodyPr>
+                          </wps:wsp>
+                        </a:graphicData>
+                      </a:graphic>
+                    </wp:anchor>
+                  </w:drawing>
+                </mc:Choice>
+                <mc:Fallback>
+                  <w:pict>
+                    <v:shape id="_x0000_s1026" o:spid="_x0000_s1026" o:spt="3" type="#_x0000_t3" style="position:absolute;left:0pt;margin-left:169.1pt;margin-top:42.7pt;height:48.5pt;width:51.85pt;z-index:251739136;v-text-anchor:middle;mso-width-relative:page;mso-height-relative:page;" fillcolor="#FFFFFF [3201]" filled="t" stroked="t" coordsize="21600,21600" o:gfxdata="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">
+                      <v:fill on="t" focussize="0,0"/>
+                      <v:stroke weight="1pt" color="#000000 [3213]" miterlimit="8" joinstyle="miter"/>
+                      <v:imagedata o:title=""/>
+                      <o:lock v:ext="edit" aspectratio="f"/>
+                      <v:textbox>
+                        <w:txbxContent>
+                          <w:p>
+                            <w:pPr>
+                              <w:jc w:val="center"/>
+                              <w:rPr>
+                                <w:rFonts w:hint="default"/>
+                                <w:lang w:val="en-US"/>
+                              </w:rPr>
+                            </w:pPr>
+                            <w:r>
+                              <w:rPr>
+                                <w:rFonts w:hint="default"/>
+                                <w:lang w:val="en-US"/>
+                              </w:rPr>
+                              <w:t>2..9</w:t>
+                            </w:r>
+                          </w:p>
+                        </w:txbxContent>
+                      </v:textbox>
+                    </v:shape>
+                  </w:pict>
+                </mc:Fallback>
+              </mc:AlternateContent>
+            </w:r>
+            <w:r>
+              <w:rPr>
+                <w:sz w:val="22"/>
+              </w:rPr>
+              <mc:AlternateContent>
+                <mc:Choice Requires="wps">
+                  <w:drawing>
+                    <wp:anchor distT="0" distB="0" distL="114300" distR="114300" simplePos="0" relativeHeight="251729920" behindDoc="0" locked="0" layoutInCell="1" allowOverlap="1">
+                      <wp:simplePos x="0" y="0"/>
+                      <wp:positionH relativeFrom="column">
+                        <wp:posOffset>2766695</wp:posOffset>
+                      </wp:positionH>
+                      <wp:positionV relativeFrom="paragraph">
+                        <wp:posOffset>1094740</wp:posOffset>
+                      </wp:positionV>
+                      <wp:extent cx="658495" cy="615950"/>
+                      <wp:effectExtent l="6350" t="6350" r="20955" b="6350"/>
+                      <wp:wrapNone/>
+                      <wp:docPr id="71" name="Oval 71"/>
+                      <wp:cNvGraphicFramePr/>
+                      <a:graphic xmlns:a="http://schemas.openxmlformats.org/drawingml/2006/main">
+                        <a:graphicData uri="http://schemas.microsoft.com/office/word/2010/wordprocessingShape">
+                          <wps:wsp>
+                            <wps:cNvSpPr/>
+                            <wps:spPr>
+                              <a:xfrm>
+                                <a:off x="3471545" y="1891665"/>
+                                <a:ext cx="658495" cy="615950"/>
+                              </a:xfrm>
+                              <a:prstGeom prst="ellipse">
+                                <a:avLst/>
+                              </a:prstGeom>
+                              <a:ln>
+                                <a:solidFill>
+                                  <a:schemeClr val="tx1"/>
+                                </a:solidFill>
+                              </a:ln>
+                            </wps:spPr>
+                            <wps:style>
+                              <a:lnRef idx="2">
+                                <a:schemeClr val="accent6"/>
+                              </a:lnRef>
+                              <a:fillRef idx="1">
+                                <a:schemeClr val="lt1"/>
+                              </a:fillRef>
+                              <a:effectRef idx="0">
+                                <a:schemeClr val="accent6"/>
+                              </a:effectRef>
+                              <a:fontRef idx="minor">
+                                <a:schemeClr val="dk1"/>
+                              </a:fontRef>
+                            </wps:style>
+                            <wps:txbx>
+                              <w:txbxContent>
+                                <w:p>
+                                  <w:pPr>
+                                    <w:jc w:val="center"/>
+                                  </w:pPr>
+                                  <w:r>
+                                    <w:t>10</w:t>
+                                  </w:r>
+                                </w:p>
+                              </w:txbxContent>
+                            </wps:txbx>
+                            <wps:bodyPr rot="0" spcFirstLastPara="0" vertOverflow="overflow" horzOverflow="overflow" vert="horz" wrap="square" lIns="91440" tIns="45720" rIns="91440" bIns="45720" numCol="1" spcCol="0" rtlCol="0" fromWordArt="0" anchor="ctr" anchorCtr="0" forceAA="0" compatLnSpc="1">
+                              <a:noAutofit/>
+                            </wps:bodyPr>
+                          </wps:wsp>
+                        </a:graphicData>
+                      </a:graphic>
+                    </wp:anchor>
+                  </w:drawing>
+                </mc:Choice>
+                <mc:Fallback>
+                  <w:pict>
+                    <v:shape id="_x0000_s1026" o:spid="_x0000_s1026" o:spt="3" type="#_x0000_t3" style="position:absolute;left:0pt;margin-left:217.85pt;margin-top:86.2pt;height:48.5pt;width:51.85pt;z-index:251729920;v-text-anchor:middle;mso-width-relative:page;mso-height-relative:page;" fillcolor="#FFFFFF [3201]" filled="t" stroked="t" coordsize="21600,21600" o:gfxdata="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">
+                      <v:fill on="t" focussize="0,0"/>
+                      <v:stroke weight="1pt" color="#000000 [3213]" miterlimit="8" joinstyle="miter"/>
+                      <v:imagedata o:title=""/>
+                      <o:lock v:ext="edit" aspectratio="f"/>
+                      <v:textbox>
+                        <w:txbxContent>
+                          <w:p>
+                            <w:pPr>
+                              <w:jc w:val="center"/>
+                            </w:pPr>
+                            <w:r>
+                              <w:t>10</w:t>
+                            </w:r>
+                          </w:p>
+                        </w:txbxContent>
+                      </v:textbox>
+                    </v:shape>
+                  </w:pict>
+                </mc:Fallback>
+              </mc:AlternateContent>
+            </w:r>
+            <w:r>
+              <w:rPr>
+                <w:sz w:val="22"/>
+              </w:rPr>
+              <mc:AlternateContent>
+                <mc:Choice Requires="wps">
+                  <w:drawing>
+                    <wp:anchor distT="0" distB="0" distL="114300" distR="114300" simplePos="0" relativeHeight="251738112" behindDoc="0" locked="0" layoutInCell="1" allowOverlap="1">
+                      <wp:simplePos x="0" y="0"/>
+                      <wp:positionH relativeFrom="column">
+                        <wp:posOffset>1861820</wp:posOffset>
+                      </wp:positionH>
+                      <wp:positionV relativeFrom="paragraph">
+                        <wp:posOffset>2504440</wp:posOffset>
+                      </wp:positionV>
+                      <wp:extent cx="1607185" cy="1327150"/>
+                      <wp:effectExtent l="3175" t="3810" r="8890" b="21590"/>
+                      <wp:wrapNone/>
+                      <wp:docPr id="79" name="Straight Connector 79"/>
+                      <wp:cNvGraphicFramePr/>
+                      <a:graphic xmlns:a="http://schemas.openxmlformats.org/drawingml/2006/main">
+                        <a:graphicData uri="http://schemas.microsoft.com/office/word/2010/wordprocessingShape">
+                          <wps:wsp>
+                            <wps:cNvCnPr/>
+                            <wps:spPr>
+                              <a:xfrm flipH="1">
+                                <a:off x="2776220" y="3425190"/>
+                                <a:ext cx="1607185" cy="1327150"/>
+                              </a:xfrm>
+                              <a:prstGeom prst="line">
+                                <a:avLst/>
+                              </a:prstGeom>
+                            </wps:spPr>
+                            <wps:style>
+                              <a:lnRef idx="1">
+                                <a:schemeClr val="dk1"/>
+                              </a:lnRef>
+                              <a:fillRef idx="0">
+                                <a:schemeClr val="dk1"/>
+                              </a:fillRef>
+                              <a:effectRef idx="0">
+                                <a:schemeClr val="dk1"/>
+                              </a:effectRef>
+                              <a:fontRef idx="minor">
+                                <a:schemeClr val="tx1"/>
+                              </a:fontRef>
+                            </wps:style>
+                            <wps:bodyPr/>
+                          </wps:wsp>
+                        </a:graphicData>
+                      </a:graphic>
+                    </wp:anchor>
+                  </w:drawing>
+                </mc:Choice>
+                <mc:Fallback>
+                  <w:pict>
+                    <v:line id="_x0000_s1026" o:spid="_x0000_s1026" o:spt="20" style="position:absolute;left:0pt;flip:x;margin-left:146.6pt;margin-top:197.2pt;height:104.5pt;width:126.55pt;z-index:251738112;mso-width-relative:page;mso-height-relative:page;" filled="f" stroked="t" coordsize="21600,21600" o:gfxdata="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">
+                      <v:fill on="f" focussize="0,0"/>
+                      <v:stroke weight="0.5pt" color="#000000 [3200]" miterlimit="8" joinstyle="miter"/>
+                      <v:imagedata o:title=""/>
+                      <o:lock v:ext="edit" aspectratio="f"/>
+                    </v:line>
+                  </w:pict>
+                </mc:Fallback>
+              </mc:AlternateContent>
+            </w:r>
+            <w:r>
+              <w:rPr>
+                <w:sz w:val="22"/>
+              </w:rPr>
+              <mc:AlternateContent>
+                <mc:Choice Requires="wps">
+                  <w:drawing>
+                    <wp:anchor distT="0" distB="0" distL="114300" distR="114300" simplePos="0" relativeHeight="251737088" behindDoc="0" locked="0" layoutInCell="1" allowOverlap="1">
+                      <wp:simplePos x="0" y="0"/>
+                      <wp:positionH relativeFrom="column">
+                        <wp:posOffset>1757045</wp:posOffset>
+                      </wp:positionH>
+                      <wp:positionV relativeFrom="paragraph">
+                        <wp:posOffset>2494915</wp:posOffset>
+                      </wp:positionV>
+                      <wp:extent cx="342900" cy="1108075"/>
+                      <wp:effectExtent l="4445" t="1270" r="14605" b="14605"/>
+                      <wp:wrapNone/>
+                      <wp:docPr id="78" name="Straight Connector 78"/>
+                      <wp:cNvGraphicFramePr/>
+                      <a:graphic xmlns:a="http://schemas.openxmlformats.org/drawingml/2006/main">
+                        <a:graphicData uri="http://schemas.microsoft.com/office/word/2010/wordprocessingShape">
+                          <wps:wsp>
+                            <wps:cNvCnPr/>
+                            <wps:spPr>
+                              <a:xfrm flipV="1">
+                                <a:off x="2671445" y="3415665"/>
+                                <a:ext cx="342900" cy="1108075"/>
+                              </a:xfrm>
+                              <a:prstGeom prst="line">
+                                <a:avLst/>
+                              </a:prstGeom>
+                            </wps:spPr>
+                            <wps:style>
+                              <a:lnRef idx="1">
+                                <a:schemeClr val="dk1"/>
+                              </a:lnRef>
+                              <a:fillRef idx="0">
+                                <a:schemeClr val="dk1"/>
+                              </a:fillRef>
+                              <a:effectRef idx="0">
+                                <a:schemeClr val="dk1"/>
+                              </a:effectRef>
+                              <a:fontRef idx="minor">
+                                <a:schemeClr val="tx1"/>
+                              </a:fontRef>
+                            </wps:style>
+                            <wps:bodyPr/>
+                          </wps:wsp>
+                        </a:graphicData>
+                      </a:graphic>
+                    </wp:anchor>
+                  </w:drawing>
+                </mc:Choice>
+                <mc:Fallback>
+                  <w:pict>
+                    <v:line id="_x0000_s1026" o:spid="_x0000_s1026" o:spt="20" style="position:absolute;left:0pt;flip:y;margin-left:138.35pt;margin-top:196.45pt;height:87.25pt;width:27pt;z-index:251737088;mso-width-relative:page;mso-height-relative:page;" filled="f" stroked="t" coordsize="21600,21600" o:gfxdata="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">
+                      <v:fill on="f" focussize="0,0"/>
+                      <v:stroke weight="0.5pt" color="#000000 [3200]" miterlimit="8" joinstyle="miter"/>
+                      <v:imagedata o:title=""/>
+                      <o:lock v:ext="edit" aspectratio="f"/>
+                    </v:line>
+                  </w:pict>
+                </mc:Fallback>
+              </mc:AlternateContent>
+            </w:r>
+            <w:r>
+              <w:rPr>
+                <w:sz w:val="22"/>
+              </w:rPr>
+              <mc:AlternateContent>
+                <mc:Choice Requires="wps">
+                  <w:drawing>
+                    <wp:anchor distT="0" distB="0" distL="114300" distR="114300" simplePos="0" relativeHeight="251736064" behindDoc="0" locked="0" layoutInCell="1" allowOverlap="1">
+                      <wp:simplePos x="0" y="0"/>
+                      <wp:positionH relativeFrom="column">
+                        <wp:posOffset>3328670</wp:posOffset>
+                      </wp:positionH>
+                      <wp:positionV relativeFrom="paragraph">
+                        <wp:posOffset>1620520</wp:posOffset>
+                      </wp:positionV>
+                      <wp:extent cx="141605" cy="255270"/>
+                      <wp:effectExtent l="4445" t="2540" r="6350" b="8890"/>
+                      <wp:wrapNone/>
+                      <wp:docPr id="77" name="Straight Connector 77"/>
+                      <wp:cNvGraphicFramePr/>
+                      <a:graphic xmlns:a="http://schemas.openxmlformats.org/drawingml/2006/main">
+                        <a:graphicData uri="http://schemas.microsoft.com/office/word/2010/wordprocessingShape">
+                          <wps:wsp>
+                            <wps:cNvCnPr>
+                              <a:stCxn id="71" idx="5"/>
+                            </wps:cNvCnPr>
+                            <wps:spPr>
+                              <a:xfrm>
+                                <a:off x="4128770" y="2234565"/>
+                                <a:ext cx="141605" cy="255270"/>
+                              </a:xfrm>
+                              <a:prstGeom prst="line">
+                                <a:avLst/>
+                              </a:prstGeom>
+                            </wps:spPr>
+                            <wps:style>
+                              <a:lnRef idx="1">
+                                <a:schemeClr val="dk1"/>
+                              </a:lnRef>
+                              <a:fillRef idx="0">
+                                <a:schemeClr val="dk1"/>
+                              </a:fillRef>
+                              <a:effectRef idx="0">
+                                <a:schemeClr val="dk1"/>
+                              </a:effectRef>
+                              <a:fontRef idx="minor">
+                                <a:schemeClr val="tx1"/>
+                              </a:fontRef>
+                            </wps:style>
+                            <wps:bodyPr/>
+                          </wps:wsp>
+                        </a:graphicData>
+                      </a:graphic>
+                    </wp:anchor>
+                  </w:drawing>
+                </mc:Choice>
+                <mc:Fallback>
+                  <w:pict>
+                    <v:line id="_x0000_s1026" o:spid="_x0000_s1026" o:spt="20" style="position:absolute;left:0pt;margin-left:262.1pt;margin-top:127.6pt;height:20.1pt;width:11.15pt;z-index:251736064;mso-width-relative:page;mso-height-relative:page;" filled="f" stroked="t" coordsize="21600,21600" o:gfxdata="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">
+                      <v:fill on="f" focussize="0,0"/>
+                      <v:stroke weight="0.5pt" color="#000000 [3200]" miterlimit="8" joinstyle="miter"/>
+                      <v:imagedata o:title=""/>
+                      <o:lock v:ext="edit" aspectratio="f"/>
+                    </v:line>
+                  </w:pict>
+                </mc:Fallback>
+              </mc:AlternateContent>
+            </w:r>
+            <w:r>
+              <w:rPr>
+                <w:sz w:val="22"/>
+              </w:rPr>
+              <mc:AlternateContent>
+                <mc:Choice Requires="wps">
+                  <w:drawing>
+                    <wp:anchor distT="0" distB="0" distL="114300" distR="114300" simplePos="0" relativeHeight="251734016" behindDoc="0" locked="0" layoutInCell="1" allowOverlap="1">
+                      <wp:simplePos x="0" y="0"/>
+                      <wp:positionH relativeFrom="column">
+                        <wp:posOffset>1871345</wp:posOffset>
+                      </wp:positionH>
+                      <wp:positionV relativeFrom="paragraph">
+                        <wp:posOffset>513715</wp:posOffset>
+                      </wp:positionV>
+                      <wp:extent cx="314960" cy="168275"/>
+                      <wp:effectExtent l="2540" t="4445" r="6350" b="17780"/>
+                      <wp:wrapNone/>
+                      <wp:docPr id="75" name="Straight Connector 75"/>
+                      <wp:cNvGraphicFramePr/>
+                      <a:graphic xmlns:a="http://schemas.openxmlformats.org/drawingml/2006/main">
+                        <a:graphicData uri="http://schemas.microsoft.com/office/word/2010/wordprocessingShape">
+                          <wps:wsp>
+                            <wps:cNvCnPr/>
+                            <wps:spPr>
+                              <a:xfrm>
+                                <a:off x="2785745" y="1434465"/>
+                                <a:ext cx="314960" cy="168275"/>
+                              </a:xfrm>
+                              <a:prstGeom prst="line">
+                                <a:avLst/>
+                              </a:prstGeom>
+                            </wps:spPr>
+                            <wps:style>
+                              <a:lnRef idx="1">
+                                <a:schemeClr val="dk1"/>
+                              </a:lnRef>
+                              <a:fillRef idx="0">
+                                <a:schemeClr val="dk1"/>
+                              </a:fillRef>
+                              <a:effectRef idx="0">
+                                <a:schemeClr val="dk1"/>
+                              </a:effectRef>
+                              <a:fontRef idx="minor">
+                                <a:schemeClr val="tx1"/>
+                              </a:fontRef>
+                            </wps:style>
+                            <wps:bodyPr/>
+                          </wps:wsp>
+                        </a:graphicData>
+                      </a:graphic>
+                    </wp:anchor>
+                  </w:drawing>
+                </mc:Choice>
+                <mc:Fallback>
+                  <w:pict>
+                    <v:line id="_x0000_s1026" o:spid="_x0000_s1026" o:spt="20" style="position:absolute;left:0pt;margin-left:147.35pt;margin-top:40.45pt;height:13.25pt;width:24.8pt;z-index:251734016;mso-width-relative:page;mso-height-relative:page;" filled="f" stroked="t" coordsize="21600,21600" o:gfxdata="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">
+                      <v:fill on="f" focussize="0,0"/>
+                      <v:stroke weight="0.5pt" color="#000000 [3200]" miterlimit="8" joinstyle="miter"/>
+                      <v:imagedata o:title=""/>
+                      <o:lock v:ext="edit" aspectratio="f"/>
+                    </v:line>
+                  </w:pict>
+                </mc:Fallback>
+              </mc:AlternateContent>
+            </w:r>
+            <w:r>
+              <w:rPr>
+                <w:sz w:val="22"/>
+              </w:rPr>
+              <mc:AlternateContent>
+                <mc:Choice Requires="wps">
+                  <w:drawing>
+                    <wp:anchor distT="0" distB="0" distL="114300" distR="114300" simplePos="0" relativeHeight="251732992" behindDoc="0" locked="0" layoutInCell="1" allowOverlap="1">
+                      <wp:simplePos x="0" y="0"/>
+                      <wp:positionH relativeFrom="column">
+                        <wp:posOffset>1528445</wp:posOffset>
+                      </wp:positionH>
+                      <wp:positionV relativeFrom="paragraph">
+                        <wp:posOffset>789940</wp:posOffset>
+                      </wp:positionV>
+                      <wp:extent cx="0" cy="2698750"/>
+                      <wp:effectExtent l="4445" t="0" r="14605" b="6350"/>
+                      <wp:wrapNone/>
+                      <wp:docPr id="74" name="Straight Connector 74"/>
+                      <wp:cNvGraphicFramePr/>
+                      <a:graphic xmlns:a="http://schemas.openxmlformats.org/drawingml/2006/main">
+                        <a:graphicData uri="http://schemas.microsoft.com/office/word/2010/wordprocessingShape">
+                          <wps:wsp>
+                            <wps:cNvCnPr/>
+                            <wps:spPr>
+                              <a:xfrm>
+                                <a:off x="2442845" y="1710690"/>
+                                <a:ext cx="0" cy="2698750"/>
+                              </a:xfrm>
+                              <a:prstGeom prst="line">
+                                <a:avLst/>
+                              </a:prstGeom>
+                            </wps:spPr>
+                            <wps:style>
+                              <a:lnRef idx="1">
+                                <a:schemeClr val="dk1"/>
+                              </a:lnRef>
+                              <a:fillRef idx="0">
+                                <a:schemeClr val="dk1"/>
+                              </a:fillRef>
+                              <a:effectRef idx="0">
+                                <a:schemeClr val="dk1"/>
+                              </a:effectRef>
+                              <a:fontRef idx="minor">
+                                <a:schemeClr val="tx1"/>
+                              </a:fontRef>
+                            </wps:style>
+                            <wps:bodyPr/>
+                          </wps:wsp>
+                        </a:graphicData>
+                      </a:graphic>
+                    </wp:anchor>
+                  </w:drawing>
+                </mc:Choice>
+                <mc:Fallback>
+                  <w:pict>
+                    <v:line id="_x0000_s1026" o:spid="_x0000_s1026" o:spt="20" style="position:absolute;left:0pt;margin-left:120.35pt;margin-top:62.2pt;height:212.5pt;width:0pt;z-index:251732992;mso-width-relative:page;mso-height-relative:page;" filled="f" stroked="t" coordsize="21600,21600" o:gfxdata="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">
+                      <v:fill on="f" focussize="0,0"/>
+                      <v:stroke weight="0.5pt" color="#000000 [3200]" miterlimit="8" joinstyle="miter"/>
+                      <v:imagedata o:title=""/>
+                      <o:lock v:ext="edit" aspectratio="f"/>
+                    </v:line>
+                  </w:pict>
+                </mc:Fallback>
+              </mc:AlternateContent>
+            </w:r>
+            <w:r>
+              <w:rPr>
+                <w:sz w:val="22"/>
+              </w:rPr>
+              <mc:AlternateContent>
+                <mc:Choice Requires="wps">
+                  <w:drawing>
+                    <wp:anchor distT="0" distB="0" distL="114300" distR="114300" simplePos="0" relativeHeight="251731968" behindDoc="0" locked="0" layoutInCell="1" allowOverlap="1">
+                      <wp:simplePos x="0" y="0"/>
+                      <wp:positionH relativeFrom="column">
+                        <wp:posOffset>1814195</wp:posOffset>
+                      </wp:positionH>
+                      <wp:positionV relativeFrom="paragraph">
+                        <wp:posOffset>1875790</wp:posOffset>
+                      </wp:positionV>
+                      <wp:extent cx="658495" cy="615950"/>
+                      <wp:effectExtent l="6350" t="6350" r="20955" b="6350"/>
+                      <wp:wrapNone/>
+                      <wp:docPr id="73" name="Oval 73"/>
+                      <wp:cNvGraphicFramePr/>
+                      <a:graphic xmlns:a="http://schemas.openxmlformats.org/drawingml/2006/main">
+                        <a:graphicData uri="http://schemas.microsoft.com/office/word/2010/wordprocessingShape">
+                          <wps:wsp>
+                            <wps:cNvSpPr/>
+                            <wps:spPr>
+                              <a:xfrm>
+                                <a:off x="2728595" y="2796540"/>
+                                <a:ext cx="658495" cy="615950"/>
+                              </a:xfrm>
+                              <a:prstGeom prst="ellipse">
+                                <a:avLst/>
+                              </a:prstGeom>
+                              <a:ln>
+                                <a:solidFill>
+                                  <a:schemeClr val="tx1"/>
+                                </a:solidFill>
+                              </a:ln>
+                            </wps:spPr>
+                            <wps:style>
+                              <a:lnRef idx="2">
+                                <a:schemeClr val="accent6"/>
+                              </a:lnRef>
+                              <a:fillRef idx="1">
+                                <a:schemeClr val="lt1"/>
+                              </a:fillRef>
+                              <a:effectRef idx="0">
+                                <a:schemeClr val="accent6"/>
+                              </a:effectRef>
+                              <a:fontRef idx="minor">
+                                <a:schemeClr val="dk1"/>
+                              </a:fontRef>
+                            </wps:style>
+                            <wps:txbx>
+                              <w:txbxContent>
+                                <w:p>
+                                  <w:pPr>
+                                    <w:jc w:val="center"/>
+                                  </w:pPr>
+                                  <w:r>
+                                    <w:t>12</w:t>
+                                  </w:r>
+                                </w:p>
+                              </w:txbxContent>
+                            </wps:txbx>
+                            <wps:bodyPr rot="0" spcFirstLastPara="0" vertOverflow="overflow" horzOverflow="overflow" vert="horz" wrap="square" lIns="91440" tIns="45720" rIns="91440" bIns="45720" numCol="1" spcCol="0" rtlCol="0" fromWordArt="0" anchor="ctr" anchorCtr="0" forceAA="0" compatLnSpc="1">
+                              <a:noAutofit/>
+                            </wps:bodyPr>
+                          </wps:wsp>
+                        </a:graphicData>
+                      </a:graphic>
+                    </wp:anchor>
+                  </w:drawing>
+                </mc:Choice>
+                <mc:Fallback>
+                  <w:pict>
+                    <v:shape id="_x0000_s1026" o:spid="_x0000_s1026" o:spt="3" type="#_x0000_t3" style="position:absolute;left:0pt;margin-left:142.85pt;margin-top:147.7pt;height:48.5pt;width:51.85pt;z-index:251731968;v-text-anchor:middle;mso-width-relative:page;mso-height-relative:page;" fillcolor="#FFFFFF [3201]" filled="t" stroked="t" coordsize="21600,21600" o:gfxdata="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">
+                      <v:fill on="t" focussize="0,0"/>
+                      <v:stroke weight="1pt" color="#000000 [3213]" miterlimit="8" joinstyle="miter"/>
+                      <v:imagedata o:title=""/>
+                      <o:lock v:ext="edit" aspectratio="f"/>
+                      <v:textbox>
+                        <w:txbxContent>
+                          <w:p>
+                            <w:pPr>
+                              <w:jc w:val="center"/>
+                            </w:pPr>
+                            <w:r>
+                              <w:t>12</w:t>
+                            </w:r>
+                          </w:p>
+                        </w:txbxContent>
+                      </v:textbox>
+                    </v:shape>
+                  </w:pict>
+                </mc:Fallback>
+              </mc:AlternateContent>
+            </w:r>
+            <w:r>
+              <w:rPr>
+                <w:sz w:val="22"/>
+              </w:rPr>
+              <mc:AlternateContent>
+                <mc:Choice Requires="wps">
+                  <w:drawing>
+                    <wp:anchor distT="0" distB="0" distL="114300" distR="114300" simplePos="0" relativeHeight="251730944" behindDoc="0" locked="0" layoutInCell="1" allowOverlap="1">
+                      <wp:simplePos x="0" y="0"/>
+                      <wp:positionH relativeFrom="column">
+                        <wp:posOffset>3119120</wp:posOffset>
+                      </wp:positionH>
+                      <wp:positionV relativeFrom="paragraph">
+                        <wp:posOffset>1885315</wp:posOffset>
+                      </wp:positionV>
+                      <wp:extent cx="658495" cy="615950"/>
+                      <wp:effectExtent l="6350" t="6350" r="20955" b="6350"/>
+                      <wp:wrapNone/>
+                      <wp:docPr id="72" name="Oval 72"/>
+                      <wp:cNvGraphicFramePr/>
+                      <a:graphic xmlns:a="http://schemas.openxmlformats.org/drawingml/2006/main">
+                        <a:graphicData uri="http://schemas.microsoft.com/office/word/2010/wordprocessingShape">
+                          <wps:wsp>
+                            <wps:cNvSpPr/>
+                            <wps:spPr>
+                              <a:xfrm>
+                                <a:off x="4033520" y="2806065"/>
+                                <a:ext cx="658495" cy="615950"/>
+                              </a:xfrm>
+                              <a:prstGeom prst="ellipse">
+                                <a:avLst/>
+                              </a:prstGeom>
+                              <a:ln>
+                                <a:solidFill>
+                                  <a:schemeClr val="tx1"/>
+                                </a:solidFill>
+                              </a:ln>
+                            </wps:spPr>
+                            <wps:style>
+                              <a:lnRef idx="2">
+                                <a:schemeClr val="accent6"/>
+                              </a:lnRef>
+                              <a:fillRef idx="1">
+                                <a:schemeClr val="lt1"/>
+                              </a:fillRef>
+                              <a:effectRef idx="0">
+                                <a:schemeClr val="accent6"/>
+                              </a:effectRef>
+                              <a:fontRef idx="minor">
+                                <a:schemeClr val="dk1"/>
+                              </a:fontRef>
+                            </wps:style>
+                            <wps:txbx>
+                              <w:txbxContent>
+                                <w:p>
+                                  <w:pPr>
+                                    <w:jc w:val="center"/>
+                                  </w:pPr>
+                                  <w:r>
+                                    <w:t>11</w:t>
+                                  </w:r>
+                                </w:p>
+                              </w:txbxContent>
+                            </wps:txbx>
+                            <wps:bodyPr rot="0" spcFirstLastPara="0" vertOverflow="overflow" horzOverflow="overflow" vert="horz" wrap="square" lIns="91440" tIns="45720" rIns="91440" bIns="45720" numCol="1" spcCol="0" rtlCol="0" fromWordArt="0" anchor="ctr" anchorCtr="0" forceAA="0" compatLnSpc="1">
+                              <a:noAutofit/>
+                            </wps:bodyPr>
+                          </wps:wsp>
+                        </a:graphicData>
+                      </a:graphic>
+                    </wp:anchor>
+                  </w:drawing>
+                </mc:Choice>
+                <mc:Fallback>
+                  <w:pict>
+                    <v:shape id="_x0000_s1026" o:spid="_x0000_s1026" o:spt="3" type="#_x0000_t3" style="position:absolute;left:0pt;margin-left:245.6pt;margin-top:148.45pt;height:48.5pt;width:51.85pt;z-index:251730944;v-text-anchor:middle;mso-width-relative:page;mso-height-relative:page;" fillcolor="#FFFFFF [3201]" filled="t" stroked="t" coordsize="21600,21600" o:gfxdata="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">
+                      <v:fill on="t" focussize="0,0"/>
+                      <v:stroke weight="1pt" color="#000000 [3213]" miterlimit="8" joinstyle="miter"/>
+                      <v:imagedata o:title=""/>
+                      <o:lock v:ext="edit" aspectratio="f"/>
+                      <v:textbox>
+                        <w:txbxContent>
+                          <w:p>
+                            <w:pPr>
+                              <w:jc w:val="center"/>
+                            </w:pPr>
+                            <w:r>
+                              <w:t>11</w:t>
+                            </w:r>
+                          </w:p>
+                        </w:txbxContent>
+                      </v:textbox>
+                    </v:shape>
+                  </w:pict>
+                </mc:Fallback>
+              </mc:AlternateContent>
+            </w:r>
+            <w:r>
+              <w:rPr>
+                <w:sz w:val="22"/>
+              </w:rPr>
+              <mc:AlternateContent>
+                <mc:Choice Requires="wps">
+                  <w:drawing>
+                    <wp:anchor distT="0" distB="0" distL="114300" distR="114300" simplePos="0" relativeHeight="251728896" behindDoc="0" locked="0" layoutInCell="1" allowOverlap="1">
+                      <wp:simplePos x="0" y="0"/>
+                      <wp:positionH relativeFrom="column">
+                        <wp:posOffset>1204595</wp:posOffset>
+                      </wp:positionH>
+                      <wp:positionV relativeFrom="paragraph">
+                        <wp:posOffset>3485515</wp:posOffset>
+                      </wp:positionV>
+                      <wp:extent cx="658495" cy="615950"/>
+                      <wp:effectExtent l="6350" t="6350" r="20955" b="6350"/>
+                      <wp:wrapNone/>
+                      <wp:docPr id="69" name="Oval 69"/>
+                      <wp:cNvGraphicFramePr/>
+                      <a:graphic xmlns:a="http://schemas.openxmlformats.org/drawingml/2006/main">
+                        <a:graphicData uri="http://schemas.microsoft.com/office/word/2010/wordprocessingShape">
+                          <wps:wsp>
+                            <wps:cNvSpPr/>
+                            <wps:spPr>
+                              <a:xfrm>
+                                <a:off x="2118995" y="4406265"/>
+                                <a:ext cx="658495" cy="615950"/>
+                              </a:xfrm>
+                              <a:prstGeom prst="ellipse">
+                                <a:avLst/>
+                              </a:prstGeom>
+                              <a:ln>
+                                <a:solidFill>
+                                  <a:schemeClr val="tx1"/>
+                                </a:solidFill>
+                              </a:ln>
+                            </wps:spPr>
+                            <wps:style>
+                              <a:lnRef idx="2">
+                                <a:schemeClr val="accent6"/>
+                              </a:lnRef>
+                              <a:fillRef idx="1">
+                                <a:schemeClr val="lt1"/>
+                              </a:fillRef>
+                              <a:effectRef idx="0">
+                                <a:schemeClr val="accent6"/>
+                              </a:effectRef>
+                              <a:fontRef idx="minor">
+                                <a:schemeClr val="dk1"/>
+                              </a:fontRef>
+                            </wps:style>
+                            <wps:txbx>
+                              <w:txbxContent>
+                                <w:p>
+                                  <w:pPr>
+                                    <w:jc w:val="center"/>
+                                  </w:pPr>
+                                  <w:r>
+                                    <w:t>20</w:t>
+                                  </w:r>
+                                </w:p>
+                              </w:txbxContent>
+                            </wps:txbx>
+                            <wps:bodyPr rot="0" spcFirstLastPara="0" vertOverflow="overflow" horzOverflow="overflow" vert="horz" wrap="square" lIns="91440" tIns="45720" rIns="91440" bIns="45720" numCol="1" spcCol="0" rtlCol="0" fromWordArt="0" anchor="ctr" anchorCtr="0" forceAA="0" compatLnSpc="1">
+                              <a:noAutofit/>
+                            </wps:bodyPr>
+                          </wps:wsp>
+                        </a:graphicData>
+                      </a:graphic>
+                    </wp:anchor>
+                  </w:drawing>
+                </mc:Choice>
+                <mc:Fallback>
+                  <w:pict>
+                    <v:shape id="_x0000_s1026" o:spid="_x0000_s1026" o:spt="3" type="#_x0000_t3" style="position:absolute;left:0pt;margin-left:94.85pt;margin-top:274.45pt;height:48.5pt;width:51.85pt;z-index:251728896;v-text-anchor:middle;mso-width-relative:page;mso-height-relative:page;" fillcolor="#FFFFFF [3201]" filled="t" stroked="t" coordsize="21600,21600" o:gfxdata="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">
+                      <v:fill on="t" focussize="0,0"/>
+                      <v:stroke weight="1pt" color="#000000 [3213]" miterlimit="8" joinstyle="miter"/>
+                      <v:imagedata o:title=""/>
+                      <o:lock v:ext="edit" aspectratio="f"/>
+                      <v:textbox>
+                        <w:txbxContent>
+                          <w:p>
+                            <w:pPr>
+                              <w:jc w:val="center"/>
+                            </w:pPr>
+                            <w:r>
+                              <w:t>20</w:t>
+                            </w:r>
+                          </w:p>
+                        </w:txbxContent>
+                      </v:textbox>
+                    </v:shape>
+                  </w:pict>
+                </mc:Fallback>
+              </mc:AlternateContent>
+            </w:r>
+            <w:r>
+              <w:rPr>
+                <w:sz w:val="22"/>
+              </w:rPr>
+              <mc:AlternateContent>
+                <mc:Choice Requires="wps">
+                  <w:drawing>
+                    <wp:anchor distT="0" distB="0" distL="114300" distR="114300" simplePos="0" relativeHeight="251727872" behindDoc="0" locked="0" layoutInCell="1" allowOverlap="1">
+                      <wp:simplePos x="0" y="0"/>
+                      <wp:positionH relativeFrom="column">
+                        <wp:posOffset>1214120</wp:posOffset>
+                      </wp:positionH>
+                      <wp:positionV relativeFrom="paragraph">
+                        <wp:posOffset>170815</wp:posOffset>
+                      </wp:positionV>
+                      <wp:extent cx="658495" cy="615950"/>
+                      <wp:effectExtent l="6350" t="6350" r="20955" b="6350"/>
+                      <wp:wrapNone/>
+                      <wp:docPr id="68" name="Oval 68"/>
+                      <wp:cNvGraphicFramePr/>
+                      <a:graphic xmlns:a="http://schemas.openxmlformats.org/drawingml/2006/main">
+                        <a:graphicData uri="http://schemas.microsoft.com/office/word/2010/wordprocessingShape">
+                          <wps:wsp>
+                            <wps:cNvSpPr/>
+                            <wps:spPr>
+                              <a:xfrm>
+                                <a:off x="2128520" y="1091565"/>
+                                <a:ext cx="658495" cy="615950"/>
+                              </a:xfrm>
+                              <a:prstGeom prst="ellipse">
+                                <a:avLst/>
+                              </a:prstGeom>
+                              <a:ln>
+                                <a:solidFill>
+                                  <a:schemeClr val="tx1"/>
+                                </a:solidFill>
+                              </a:ln>
+                            </wps:spPr>
+                            <wps:style>
+                              <a:lnRef idx="2">
+                                <a:schemeClr val="accent6"/>
+                              </a:lnRef>
+                              <a:fillRef idx="1">
+                                <a:schemeClr val="lt1"/>
+                              </a:fillRef>
+                              <a:effectRef idx="0">
+                                <a:schemeClr val="accent6"/>
+                              </a:effectRef>
+                              <a:fontRef idx="minor">
+                                <a:schemeClr val="dk1"/>
+                              </a:fontRef>
+                            </wps:style>
+                            <wps:txbx>
+                              <w:txbxContent>
+                                <w:p>
+                                  <w:pPr>
+                                    <w:jc w:val="center"/>
+                                  </w:pPr>
+                                  <w:r>
+                                    <w:t>1</w:t>
+                                  </w:r>
+                                </w:p>
+                              </w:txbxContent>
+                            </wps:txbx>
+                            <wps:bodyPr rot="0" spcFirstLastPara="0" vertOverflow="overflow" horzOverflow="overflow" vert="horz" wrap="square" lIns="91440" tIns="45720" rIns="91440" bIns="45720" numCol="1" spcCol="0" rtlCol="0" fromWordArt="0" anchor="ctr" anchorCtr="0" forceAA="0" compatLnSpc="1">
+                              <a:noAutofit/>
+                            </wps:bodyPr>
+                          </wps:wsp>
+                        </a:graphicData>
+                      </a:graphic>
+                    </wp:anchor>
+                  </w:drawing>
+                </mc:Choice>
+                <mc:Fallback>
+                  <w:pict>
+                    <v:shape id="_x0000_s1026" o:spid="_x0000_s1026" o:spt="3" type="#_x0000_t3" style="position:absolute;left:0pt;margin-left:95.6pt;margin-top:13.45pt;height:48.5pt;width:51.85pt;z-index:251727872;v-text-anchor:middle;mso-width-relative:page;mso-height-relative:page;" fillcolor="#FFFFFF [3201]" filled="t" stroked="t" coordsize="21600,21600" o:gfxdata="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">
+                      <v:fill on="t" focussize="0,0"/>
+                      <v:stroke weight="1pt" color="#000000 [3213]" miterlimit="8" joinstyle="miter"/>
+                      <v:imagedata o:title=""/>
+                      <o:lock v:ext="edit" aspectratio="f"/>
+                      <v:textbox>
+                        <w:txbxContent>
+                          <w:p>
+                            <w:pPr>
+                              <w:jc w:val="center"/>
+                            </w:pPr>
+                            <w:r>
+                              <w:t>1</w:t>
+                            </w:r>
+                          </w:p>
+                        </w:txbxContent>
+                      </v:textbox>
+                    </v:shape>
                   </w:pict>
                 </mc:Fallback>
               </mc:AlternateContent>
@@ -3741,7 +4241,27 @@
     </w:tbl>
     <w:p>
       <w:r>
-        <w:t xml:space="preserve">Rumus : V(G) = E – N + 2 = 6 - 5 + 2 = 3 </w:t>
+        <w:t xml:space="preserve">Rumus : V(G) = E – N + 2 = </w:t>
+      </w:r>
+      <w:r>
+        <w:rPr>
+          <w:rFonts w:hint="default"/>
+          <w:lang w:val="en-US"/>
+        </w:rPr>
+        <w:t>7</w:t>
+      </w:r>
+      <w:r>
+        <w:t xml:space="preserve"> - </w:t>
+      </w:r>
+      <w:r>
+        <w:rPr>
+          <w:rFonts w:hint="default"/>
+          <w:lang w:val="en-US"/>
+        </w:rPr>
+        <w:t>6</w:t>
+      </w:r>
+      <w:r>
+        <w:t xml:space="preserve"> + 2 = 3 </w:t>
       </w:r>
     </w:p>
     <w:p>
@@ -3751,12 +4271,44 @@
     </w:p>
     <w:p>
       <w:r>
-        <w:t>2. 1 - 10 - 12 - 20</w:t>
+        <w:t>2. 1 -</w:t>
+      </w:r>
+      <w:r>
+        <w:rPr>
+          <w:rFonts w:hint="default"/>
+          <w:lang w:val="en-US"/>
+        </w:rPr>
+        <w:t xml:space="preserve"> 2..9</w:t>
+      </w:r>
+      <w:r>
+        <w:t xml:space="preserve"> - </w:t>
+      </w:r>
+      <w:r>
+        <w:rPr>
+          <w:rFonts w:hint="default"/>
+          <w:lang w:val="en-US"/>
+        </w:rPr>
+        <w:t xml:space="preserve">10 - </w:t>
+      </w:r>
+      <w:bookmarkStart w:id="0" w:name="_GoBack"/>
+      <w:bookmarkEnd w:id="0"/>
+      <w:r>
+        <w:t>12 - 20</w:t>
       </w:r>
     </w:p>
     <w:p>
       <w:r>
-        <w:t xml:space="preserve">3. 1 – 10 – 11 – 20 </w:t>
+        <w:t xml:space="preserve">3. 1 </w:t>
+      </w:r>
+      <w:r>
+        <w:rPr>
+          <w:rFonts w:hint="default"/>
+          <w:lang w:val="en-US"/>
+        </w:rPr>
+        <w:t xml:space="preserve">- 2..9 </w:t>
+      </w:r>
+      <w:r>
+        <w:t xml:space="preserve">– 10 – 11 – 20 </w:t>
       </w:r>
       <w:r>
         <w:br w:type="page"/>
@@ -3812,6 +4364,12 @@
             <w:insideH w:val="single" w:color="auto" w:sz="4" w:space="0"/>
             <w:insideV w:val="single" w:color="auto" w:sz="4" w:space="0"/>
           </w:tblBorders>
+          <w:tblCellMar>
+            <w:top w:w="0" w:type="dxa"/>
+            <w:left w:w="108" w:type="dxa"/>
+            <w:bottom w:w="0" w:type="dxa"/>
+            <w:right w:w="108" w:type="dxa"/>
+          </w:tblCellMar>
         </w:tblPrEx>
         <w:tc>
           <w:tcPr>
@@ -4188,7 +4746,7 @@
               <mc:AlternateContent>
                 <mc:Choice Requires="wpg">
                   <w:drawing>
-                    <wp:anchor distT="0" distB="0" distL="114300" distR="114300" simplePos="0" relativeHeight="251724800" behindDoc="0" locked="0" layoutInCell="1" allowOverlap="1">
+                    <wp:anchor distT="0" distB="0" distL="114300" distR="114300" simplePos="0" relativeHeight="251711488" behindDoc="0" locked="0" layoutInCell="1" allowOverlap="1">
                       <wp:simplePos x="0" y="0"/>
                       <wp:positionH relativeFrom="column">
                         <wp:posOffset>1204595</wp:posOffset>
@@ -4624,7 +5182,7 @@
                 </mc:Choice>
                 <mc:Fallback>
                   <w:pict>
-                    <v:group id="_x0000_s1026" o:spid="_x0000_s1026" o:spt="203" style="position:absolute;left:0pt;margin-left:94.85pt;margin-top:13.45pt;height:309.5pt;width:202.6pt;z-index:251724800;mso-width-relative:page;mso-height-relative:page;" coordsize="2573020,3930650" o:gfxdata="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">
+                    <v:group id="_x0000_s1026" o:spid="_x0000_s1026" o:spt="203" style="position:absolute;left:0pt;margin-left:94.85pt;margin-top:13.45pt;height:309.5pt;width:202.6pt;z-index:251711488;mso-width-relative:page;mso-height-relative:page;" coordsize="2573020,3930650" o:gfxdata="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">
                       <o:lock v:ext="edit" aspectratio="f"/>
                       <v:shape id="_x0000_s1026" o:spid="_x0000_s1026" o:spt="3" type="#_x0000_t3" style="position:absolute;left:9525;top:0;height:615950;width:658495;v-text-anchor:middle;" fillcolor="#FFFFFF [3201]" filled="t" stroked="t" coordsize="21600,21600" o:gfxdata="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">
                         <v:fill on="t" focussize="0,0"/>
@@ -5165,438 +5723,56 @@
               <w:spacing w:after="160" w:line="259" w:lineRule="auto"/>
             </w:pPr>
             <w:r>
+              <w:rPr>
+                <w:sz w:val="22"/>
+              </w:rPr>
               <mc:AlternateContent>
-                <mc:Choice Requires="wpg">
+                <mc:Choice Requires="wps">
                   <w:drawing>
-                    <wp:anchor distT="0" distB="0" distL="114300" distR="114300" simplePos="0" relativeHeight="251728896" behindDoc="0" locked="0" layoutInCell="1" allowOverlap="1">
+                    <wp:anchor distT="0" distB="0" distL="114300" distR="114300" simplePos="0" relativeHeight="251718656" behindDoc="0" locked="0" layoutInCell="1" allowOverlap="1">
                       <wp:simplePos x="0" y="0"/>
                       <wp:positionH relativeFrom="column">
-                        <wp:posOffset>1204595</wp:posOffset>
+                        <wp:posOffset>1883410</wp:posOffset>
                       </wp:positionH>
                       <wp:positionV relativeFrom="paragraph">
-                        <wp:posOffset>170815</wp:posOffset>
+                        <wp:posOffset>513715</wp:posOffset>
                       </wp:positionV>
-                      <wp:extent cx="2573020" cy="3930650"/>
-                      <wp:effectExtent l="0" t="0" r="17780" b="12700"/>
+                      <wp:extent cx="306705" cy="78105"/>
+                      <wp:effectExtent l="1270" t="4445" r="15875" b="12700"/>
                       <wp:wrapNone/>
-                      <wp:docPr id="117" name="Group 117"/>
+                      <wp:docPr id="124" name="Straight Connector 124"/>
                       <wp:cNvGraphicFramePr/>
                       <a:graphic xmlns:a="http://schemas.openxmlformats.org/drawingml/2006/main">
-                        <a:graphicData uri="http://schemas.microsoft.com/office/word/2010/wordprocessingGroup">
-                          <wpg:wgp>
-                            <wpg:cNvGrpSpPr/>
-                            <wpg:grpSpPr>
+                        <a:graphicData uri="http://schemas.microsoft.com/office/word/2010/wordprocessingShape">
+                          <wps:wsp>
+                            <wps:cNvCnPr>
+                              <a:endCxn id="98" idx="1"/>
+                            </wps:cNvCnPr>
+                            <wps:spPr>
                               <a:xfrm>
-                                <a:off x="0" y="0"/>
-                                <a:ext cx="2573020" cy="3930650"/>
-                                <a:chOff x="0" y="0"/>
-                                <a:chExt cx="2573020" cy="3930650"/>
+                                <a:off x="2785745" y="4746625"/>
+                                <a:ext cx="306705" cy="78105"/>
                               </a:xfrm>
-                            </wpg:grpSpPr>
-                            <wps:wsp>
-                              <wps:cNvPr id="118" name="Oval 118"/>
-                              <wps:cNvSpPr/>
-                              <wps:spPr>
-                                <a:xfrm>
-                                  <a:off x="9525" y="0"/>
-                                  <a:ext cx="658495" cy="615950"/>
-                                </a:xfrm>
-                                <a:prstGeom prst="ellipse">
-                                  <a:avLst/>
-                                </a:prstGeom>
-                                <a:ln>
-                                  <a:solidFill>
-                                    <a:schemeClr val="tx1"/>
-                                  </a:solidFill>
-                                </a:ln>
-                              </wps:spPr>
-                              <wps:style>
-                                <a:lnRef idx="2">
-                                  <a:schemeClr val="accent6"/>
-                                </a:lnRef>
-                                <a:fillRef idx="1">
-                                  <a:schemeClr val="lt1"/>
-                                </a:fillRef>
-                                <a:effectRef idx="0">
-                                  <a:schemeClr val="accent6"/>
-                                </a:effectRef>
-                                <a:fontRef idx="minor">
-                                  <a:schemeClr val="dk1"/>
-                                </a:fontRef>
-                              </wps:style>
-                              <wps:txbx>
-                                <w:txbxContent>
-                                  <w:p>
-                                    <w:pPr>
-                                      <w:jc w:val="center"/>
-                                    </w:pPr>
-                                    <w:r>
-                                      <w:t>1</w:t>
-                                    </w:r>
-                                  </w:p>
-                                </w:txbxContent>
-                              </wps:txbx>
-                              <wps:bodyPr rot="0" spcFirstLastPara="0" vertOverflow="overflow" horzOverflow="overflow" vert="horz" wrap="square" lIns="91440" tIns="45720" rIns="91440" bIns="45720" numCol="1" spcCol="0" rtlCol="0" fromWordArt="0" anchor="ctr" anchorCtr="0" forceAA="0" compatLnSpc="1">
-                                <a:noAutofit/>
-                              </wps:bodyPr>
-                            </wps:wsp>
-                            <wps:wsp>
-                              <wps:cNvPr id="119" name="Oval 119"/>
-                              <wps:cNvSpPr/>
-                              <wps:spPr>
-                                <a:xfrm>
-                                  <a:off x="0" y="3314700"/>
-                                  <a:ext cx="658495" cy="615950"/>
-                                </a:xfrm>
-                                <a:prstGeom prst="ellipse">
-                                  <a:avLst/>
-                                </a:prstGeom>
-                                <a:ln>
-                                  <a:solidFill>
-                                    <a:schemeClr val="tx1"/>
-                                  </a:solidFill>
-                                </a:ln>
-                              </wps:spPr>
-                              <wps:style>
-                                <a:lnRef idx="2">
-                                  <a:schemeClr val="accent6"/>
-                                </a:lnRef>
-                                <a:fillRef idx="1">
-                                  <a:schemeClr val="lt1"/>
-                                </a:fillRef>
-                                <a:effectRef idx="0">
-                                  <a:schemeClr val="accent6"/>
-                                </a:effectRef>
-                                <a:fontRef idx="minor">
-                                  <a:schemeClr val="dk1"/>
-                                </a:fontRef>
-                              </wps:style>
-                              <wps:txbx>
-                                <w:txbxContent>
-                                  <w:p>
-                                    <w:pPr>
-                                      <w:jc w:val="center"/>
-                                    </w:pPr>
-                                    <w:r>
-                                      <w:t>16</w:t>
-                                    </w:r>
-                                  </w:p>
-                                </w:txbxContent>
-                              </wps:txbx>
-                              <wps:bodyPr rot="0" spcFirstLastPara="0" vertOverflow="overflow" horzOverflow="overflow" vert="horz" wrap="square" lIns="91440" tIns="45720" rIns="91440" bIns="45720" numCol="1" spcCol="0" rtlCol="0" fromWordArt="0" anchor="ctr" anchorCtr="0" forceAA="0" compatLnSpc="1">
-                                <a:noAutofit/>
-                              </wps:bodyPr>
-                            </wps:wsp>
-                            <wps:wsp>
-                              <wps:cNvPr id="120" name="Oval 120"/>
-                              <wps:cNvSpPr/>
-                              <wps:spPr>
-                                <a:xfrm>
-                                  <a:off x="1352550" y="800100"/>
-                                  <a:ext cx="658495" cy="615950"/>
-                                </a:xfrm>
-                                <a:prstGeom prst="ellipse">
-                                  <a:avLst/>
-                                </a:prstGeom>
-                                <a:ln>
-                                  <a:solidFill>
-                                    <a:schemeClr val="tx1"/>
-                                  </a:solidFill>
-                                </a:ln>
-                              </wps:spPr>
-                              <wps:style>
-                                <a:lnRef idx="2">
-                                  <a:schemeClr val="accent6"/>
-                                </a:lnRef>
-                                <a:fillRef idx="1">
-                                  <a:schemeClr val="lt1"/>
-                                </a:fillRef>
-                                <a:effectRef idx="0">
-                                  <a:schemeClr val="accent6"/>
-                                </a:effectRef>
-                                <a:fontRef idx="minor">
-                                  <a:schemeClr val="dk1"/>
-                                </a:fontRef>
-                              </wps:style>
-                              <wps:txbx>
-                                <w:txbxContent>
-                                  <w:p>
-                                    <w:pPr>
-                                      <w:jc w:val="center"/>
-                                    </w:pPr>
-                                    <w:r>
-                                      <w:t>6</w:t>
-                                    </w:r>
-                                  </w:p>
-                                </w:txbxContent>
-                              </wps:txbx>
-                              <wps:bodyPr rot="0" spcFirstLastPara="0" vertOverflow="overflow" horzOverflow="overflow" vert="horz" wrap="square" lIns="91440" tIns="45720" rIns="91440" bIns="45720" numCol="1" spcCol="0" rtlCol="0" fromWordArt="0" anchor="ctr" anchorCtr="0" forceAA="0" compatLnSpc="1">
-                                <a:noAutofit/>
-                              </wps:bodyPr>
-                            </wps:wsp>
-                            <wps:wsp>
-                              <wps:cNvPr id="121" name="Oval 121"/>
-                              <wps:cNvSpPr/>
-                              <wps:spPr>
-                                <a:xfrm>
-                                  <a:off x="1914525" y="1714500"/>
-                                  <a:ext cx="658495" cy="615950"/>
-                                </a:xfrm>
-                                <a:prstGeom prst="ellipse">
-                                  <a:avLst/>
-                                </a:prstGeom>
-                                <a:ln>
-                                  <a:solidFill>
-                                    <a:schemeClr val="tx1"/>
-                                  </a:solidFill>
-                                </a:ln>
-                              </wps:spPr>
-                              <wps:style>
-                                <a:lnRef idx="2">
-                                  <a:schemeClr val="accent6"/>
-                                </a:lnRef>
-                                <a:fillRef idx="1">
-                                  <a:schemeClr val="lt1"/>
-                                </a:fillRef>
-                                <a:effectRef idx="0">
-                                  <a:schemeClr val="accent6"/>
-                                </a:effectRef>
-                                <a:fontRef idx="minor">
-                                  <a:schemeClr val="dk1"/>
-                                </a:fontRef>
-                              </wps:style>
-                              <wps:txbx>
-                                <w:txbxContent>
-                                  <w:p>
-                                    <w:pPr>
-                                      <w:jc w:val="center"/>
-                                    </w:pPr>
-                                    <w:r>
-                                      <w:t>7</w:t>
-                                    </w:r>
-                                  </w:p>
-                                </w:txbxContent>
-                              </wps:txbx>
-                              <wps:bodyPr rot="0" spcFirstLastPara="0" vertOverflow="overflow" horzOverflow="overflow" vert="horz" wrap="square" lIns="91440" tIns="45720" rIns="91440" bIns="45720" numCol="1" spcCol="0" rtlCol="0" fromWordArt="0" anchor="ctr" anchorCtr="0" forceAA="0" compatLnSpc="1">
-                                <a:noAutofit/>
-                              </wps:bodyPr>
-                            </wps:wsp>
-                            <wps:wsp>
-                              <wps:cNvPr id="122" name="Oval 122"/>
-                              <wps:cNvSpPr/>
-                              <wps:spPr>
-                                <a:xfrm>
-                                  <a:off x="609600" y="1704975"/>
-                                  <a:ext cx="658495" cy="615950"/>
-                                </a:xfrm>
-                                <a:prstGeom prst="ellipse">
-                                  <a:avLst/>
-                                </a:prstGeom>
-                                <a:ln>
-                                  <a:solidFill>
-                                    <a:schemeClr val="tx1"/>
-                                  </a:solidFill>
-                                </a:ln>
-                              </wps:spPr>
-                              <wps:style>
-                                <a:lnRef idx="2">
-                                  <a:schemeClr val="accent6"/>
-                                </a:lnRef>
-                                <a:fillRef idx="1">
-                                  <a:schemeClr val="lt1"/>
-                                </a:fillRef>
-                                <a:effectRef idx="0">
-                                  <a:schemeClr val="accent6"/>
-                                </a:effectRef>
-                                <a:fontRef idx="minor">
-                                  <a:schemeClr val="dk1"/>
-                                </a:fontRef>
-                              </wps:style>
-                              <wps:txbx>
-                                <w:txbxContent>
-                                  <w:p>
-                                    <w:pPr>
-                                      <w:jc w:val="center"/>
-                                    </w:pPr>
-                                    <w:r>
-                                      <w:t>8</w:t>
-                                    </w:r>
-                                  </w:p>
-                                </w:txbxContent>
-                              </wps:txbx>
-                              <wps:bodyPr rot="0" spcFirstLastPara="0" vertOverflow="overflow" horzOverflow="overflow" vert="horz" wrap="square" lIns="91440" tIns="45720" rIns="91440" bIns="45720" numCol="1" spcCol="0" rtlCol="0" fromWordArt="0" anchor="ctr" anchorCtr="0" forceAA="0" compatLnSpc="1">
-                                <a:noAutofit/>
-                              </wps:bodyPr>
-                            </wps:wsp>
-                            <wps:wsp>
-                              <wps:cNvPr id="123" name="Straight Connector 123"/>
-                              <wps:cNvCnPr/>
-                              <wps:spPr>
-                                <a:xfrm>
-                                  <a:off x="323850" y="619125"/>
-                                  <a:ext cx="0" cy="2698750"/>
-                                </a:xfrm>
-                                <a:prstGeom prst="line">
-                                  <a:avLst/>
-                                </a:prstGeom>
-                              </wps:spPr>
-                              <wps:style>
-                                <a:lnRef idx="1">
-                                  <a:schemeClr val="dk1"/>
-                                </a:lnRef>
-                                <a:fillRef idx="0">
-                                  <a:schemeClr val="dk1"/>
-                                </a:fillRef>
-                                <a:effectRef idx="0">
-                                  <a:schemeClr val="dk1"/>
-                                </a:effectRef>
-                                <a:fontRef idx="minor">
-                                  <a:schemeClr val="tx1"/>
-                                </a:fontRef>
-                              </wps:style>
-                              <wps:bodyPr/>
-                            </wps:wsp>
-                            <wps:wsp>
-                              <wps:cNvPr id="124" name="Straight Connector 124"/>
-                              <wps:cNvCnPr/>
-                              <wps:spPr>
-                                <a:xfrm>
-                                  <a:off x="666750" y="342900"/>
-                                  <a:ext cx="1027430" cy="457200"/>
-                                </a:xfrm>
-                                <a:prstGeom prst="line">
-                                  <a:avLst/>
-                                </a:prstGeom>
-                              </wps:spPr>
-                              <wps:style>
-                                <a:lnRef idx="1">
-                                  <a:schemeClr val="dk1"/>
-                                </a:lnRef>
-                                <a:fillRef idx="0">
-                                  <a:schemeClr val="dk1"/>
-                                </a:fillRef>
-                                <a:effectRef idx="0">
-                                  <a:schemeClr val="dk1"/>
-                                </a:effectRef>
-                                <a:fontRef idx="minor">
-                                  <a:schemeClr val="tx1"/>
-                                </a:fontRef>
-                              </wps:style>
-                              <wps:bodyPr/>
-                            </wps:wsp>
-                            <wps:wsp>
-                              <wps:cNvPr id="125" name="Straight Connector 125"/>
-                              <wps:cNvCnPr/>
-                              <wps:spPr>
-                                <a:xfrm flipH="1">
-                                  <a:off x="1009650" y="1143000"/>
-                                  <a:ext cx="342900" cy="571500"/>
-                                </a:xfrm>
-                                <a:prstGeom prst="line">
-                                  <a:avLst/>
-                                </a:prstGeom>
-                              </wps:spPr>
-                              <wps:style>
-                                <a:lnRef idx="1">
-                                  <a:schemeClr val="dk1"/>
-                                </a:lnRef>
-                                <a:fillRef idx="0">
-                                  <a:schemeClr val="dk1"/>
-                                </a:fillRef>
-                                <a:effectRef idx="0">
-                                  <a:schemeClr val="dk1"/>
-                                </a:effectRef>
-                                <a:fontRef idx="minor">
-                                  <a:schemeClr val="tx1"/>
-                                </a:fontRef>
-                              </wps:style>
-                              <wps:bodyPr/>
-                            </wps:wsp>
-                            <wps:wsp>
-                              <wps:cNvPr id="126" name="Straight Connector 126"/>
-                              <wps:cNvCnPr/>
-                              <wps:spPr>
-                                <a:xfrm>
-                                  <a:off x="2009775" y="1143000"/>
-                                  <a:ext cx="255905" cy="561975"/>
-                                </a:xfrm>
-                                <a:prstGeom prst="line">
-                                  <a:avLst/>
-                                </a:prstGeom>
-                              </wps:spPr>
-                              <wps:style>
-                                <a:lnRef idx="1">
-                                  <a:schemeClr val="dk1"/>
-                                </a:lnRef>
-                                <a:fillRef idx="0">
-                                  <a:schemeClr val="dk1"/>
-                                </a:fillRef>
-                                <a:effectRef idx="0">
-                                  <a:schemeClr val="dk1"/>
-                                </a:effectRef>
-                                <a:fontRef idx="minor">
-                                  <a:schemeClr val="tx1"/>
-                                </a:fontRef>
-                              </wps:style>
-                              <wps:bodyPr/>
-                            </wps:wsp>
-                            <wps:wsp>
-                              <wps:cNvPr id="127" name="Straight Connector 127"/>
-                              <wps:cNvCnPr/>
-                              <wps:spPr>
-                                <a:xfrm flipV="1">
-                                  <a:off x="552450" y="2324100"/>
-                                  <a:ext cx="342900" cy="1108075"/>
-                                </a:xfrm>
-                                <a:prstGeom prst="line">
-                                  <a:avLst/>
-                                </a:prstGeom>
-                              </wps:spPr>
-                              <wps:style>
-                                <a:lnRef idx="1">
-                                  <a:schemeClr val="dk1"/>
-                                </a:lnRef>
-                                <a:fillRef idx="0">
-                                  <a:schemeClr val="dk1"/>
-                                </a:fillRef>
-                                <a:effectRef idx="0">
-                                  <a:schemeClr val="dk1"/>
-                                </a:effectRef>
-                                <a:fontRef idx="minor">
-                                  <a:schemeClr val="tx1"/>
-                                </a:fontRef>
-                              </wps:style>
-                              <wps:bodyPr/>
-                            </wps:wsp>
-                            <wps:wsp>
-                              <wps:cNvPr id="128" name="Straight Connector 128"/>
-                              <wps:cNvCnPr/>
-                              <wps:spPr>
-                                <a:xfrm flipH="1">
-                                  <a:off x="657225" y="2333625"/>
-                                  <a:ext cx="1607185" cy="1327150"/>
-                                </a:xfrm>
-                                <a:prstGeom prst="line">
-                                  <a:avLst/>
-                                </a:prstGeom>
-                              </wps:spPr>
-                              <wps:style>
-                                <a:lnRef idx="1">
-                                  <a:schemeClr val="dk1"/>
-                                </a:lnRef>
-                                <a:fillRef idx="0">
-                                  <a:schemeClr val="dk1"/>
-                                </a:fillRef>
-                                <a:effectRef idx="0">
-                                  <a:schemeClr val="dk1"/>
-                                </a:effectRef>
-                                <a:fontRef idx="minor">
-                                  <a:schemeClr val="tx1"/>
-                                </a:fontRef>
-                              </wps:style>
-                              <wps:bodyPr/>
-                            </wps:wsp>
-                          </wpg:wgp>
+                              <a:prstGeom prst="line">
+                                <a:avLst/>
+                              </a:prstGeom>
+                            </wps:spPr>
+                            <wps:style>
+                              <a:lnRef idx="1">
+                                <a:schemeClr val="dk1"/>
+                              </a:lnRef>
+                              <a:fillRef idx="0">
+                                <a:schemeClr val="dk1"/>
+                              </a:fillRef>
+                              <a:effectRef idx="0">
+                                <a:schemeClr val="dk1"/>
+                              </a:effectRef>
+                              <a:fontRef idx="minor">
+                                <a:schemeClr val="tx1"/>
+                              </a:fontRef>
+                            </wps:style>
+                            <wps:bodyPr/>
+                          </wps:wsp>
                         </a:graphicData>
                       </a:graphic>
                     </wp:anchor>
@@ -5604,151 +5780,1065 @@
                 </mc:Choice>
                 <mc:Fallback>
                   <w:pict>
-                    <v:group id="_x0000_s1026" o:spid="_x0000_s1026" o:spt="203" style="position:absolute;left:0pt;margin-left:94.85pt;margin-top:13.45pt;height:309.5pt;width:202.6pt;z-index:251728896;mso-width-relative:page;mso-height-relative:page;" coordsize="2573020,3930650" o:gfxdata="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">
+                    <v:line id="_x0000_s1026" o:spid="_x0000_s1026" o:spt="20" style="position:absolute;left:0pt;margin-left:148.3pt;margin-top:40.45pt;height:6.15pt;width:24.15pt;z-index:251718656;mso-width-relative:page;mso-height-relative:page;" filled="f" stroked="t" coordsize="21600,21600" o:gfxdata="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">
+                      <v:fill on="f" focussize="0,0"/>
+                      <v:stroke weight="0.5pt" color="#000000 [3200]" miterlimit="8" joinstyle="miter"/>
+                      <v:imagedata o:title=""/>
                       <o:lock v:ext="edit" aspectratio="f"/>
-                      <v:shape id="_x0000_s1026" o:spid="_x0000_s1026" o:spt="3" type="#_x0000_t3" style="position:absolute;left:9525;top:0;height:615950;width:658495;v-text-anchor:middle;" fillcolor="#FFFFFF [3201]" filled="t" stroked="t" coordsize="21600,21600" o:gfxdata="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">
-                        <v:fill on="t" focussize="0,0"/>
-                        <v:stroke weight="1pt" color="#000000 [3213]" miterlimit="8" joinstyle="miter"/>
-                        <v:imagedata o:title=""/>
-                        <o:lock v:ext="edit" aspectratio="f"/>
-                        <v:textbox>
-                          <w:txbxContent>
-                            <w:p>
-                              <w:pPr>
-                                <w:jc w:val="center"/>
-                              </w:pPr>
-                              <w:r>
-                                <w:t>1</w:t>
-                              </w:r>
-                            </w:p>
-                          </w:txbxContent>
-                        </v:textbox>
-                      </v:shape>
-                      <v:shape id="_x0000_s1026" o:spid="_x0000_s1026" o:spt="3" type="#_x0000_t3" style="position:absolute;left:0;top:3314700;height:615950;width:658495;v-text-anchor:middle;" fillcolor="#FFFFFF [3201]" filled="t" stroked="t" coordsize="21600,21600" o:gfxdata="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">
-                        <v:fill on="t" focussize="0,0"/>
-                        <v:stroke weight="1pt" color="#000000 [3213]" miterlimit="8" joinstyle="miter"/>
-                        <v:imagedata o:title=""/>
-                        <o:lock v:ext="edit" aspectratio="f"/>
-                        <v:textbox>
-                          <w:txbxContent>
-                            <w:p>
-                              <w:pPr>
-                                <w:jc w:val="center"/>
-                              </w:pPr>
-                              <w:r>
-                                <w:t>16</w:t>
-                              </w:r>
-                            </w:p>
-                          </w:txbxContent>
-                        </v:textbox>
-                      </v:shape>
-                      <v:shape id="_x0000_s1026" o:spid="_x0000_s1026" o:spt="3" type="#_x0000_t3" style="position:absolute;left:1352550;top:800100;height:615950;width:658495;v-text-anchor:middle;" fillcolor="#FFFFFF [3201]" filled="t" stroked="t" coordsize="21600,21600" o:gfxdata="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">
-                        <v:fill on="t" focussize="0,0"/>
-                        <v:stroke weight="1pt" color="#000000 [3213]" miterlimit="8" joinstyle="miter"/>
-                        <v:imagedata o:title=""/>
-                        <o:lock v:ext="edit" aspectratio="f"/>
-                        <v:textbox>
-                          <w:txbxContent>
-                            <w:p>
-                              <w:pPr>
-                                <w:jc w:val="center"/>
-                              </w:pPr>
-                              <w:r>
-                                <w:t>6</w:t>
-                              </w:r>
-                            </w:p>
-                          </w:txbxContent>
-                        </v:textbox>
-                      </v:shape>
-                      <v:shape id="_x0000_s1026" o:spid="_x0000_s1026" o:spt="3" type="#_x0000_t3" style="position:absolute;left:1914525;top:1714500;height:615950;width:658495;v-text-anchor:middle;" fillcolor="#FFFFFF [3201]" filled="t" stroked="t" coordsize="21600,21600" o:gfxdata="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">
-                        <v:fill on="t" focussize="0,0"/>
-                        <v:stroke weight="1pt" color="#000000 [3213]" miterlimit="8" joinstyle="miter"/>
-                        <v:imagedata o:title=""/>
-                        <o:lock v:ext="edit" aspectratio="f"/>
-                        <v:textbox>
-                          <w:txbxContent>
-                            <w:p>
-                              <w:pPr>
-                                <w:jc w:val="center"/>
-                              </w:pPr>
-                              <w:r>
-                                <w:t>7</w:t>
-                              </w:r>
-                            </w:p>
-                          </w:txbxContent>
-                        </v:textbox>
-                      </v:shape>
-                      <v:shape id="_x0000_s1026" o:spid="_x0000_s1026" o:spt="3" type="#_x0000_t3" style="position:absolute;left:609600;top:1704975;height:615950;width:658495;v-text-anchor:middle;" fillcolor="#FFFFFF [3201]" filled="t" stroked="t" coordsize="21600,21600" o:gfxdata="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">
-                        <v:fill on="t" focussize="0,0"/>
-                        <v:stroke weight="1pt" color="#000000 [3213]" miterlimit="8" joinstyle="miter"/>
-                        <v:imagedata o:title=""/>
-                        <o:lock v:ext="edit" aspectratio="f"/>
-                        <v:textbox>
-                          <w:txbxContent>
-                            <w:p>
-                              <w:pPr>
-                                <w:jc w:val="center"/>
-                              </w:pPr>
-                              <w:r>
-                                <w:t>8</w:t>
-                              </w:r>
-                            </w:p>
-                          </w:txbxContent>
-                        </v:textbox>
-                      </v:shape>
-                      <v:line id="_x0000_s1026" o:spid="_x0000_s1026" o:spt="20" style="position:absolute;left:323850;top:619125;height:2698750;width:0;" filled="f" stroked="t" coordsize="21600,21600" o:gfxdata="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">
-                        <v:fill on="f" focussize="0,0"/>
-                        <v:stroke weight="0.5pt" color="#000000 [3200]" miterlimit="8" joinstyle="miter"/>
-                        <v:imagedata o:title=""/>
-                        <o:lock v:ext="edit" aspectratio="f"/>
-                      </v:line>
-                      <v:line id="_x0000_s1026" o:spid="_x0000_s1026" o:spt="20" style="position:absolute;left:666750;top:342900;height:457200;width:1027430;" filled="f" stroked="t" coordsize="21600,21600" o:gfxdata="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">
-                        <v:fill on="f" focussize="0,0"/>
-                        <v:stroke weight="0.5pt" color="#000000 [3200]" miterlimit="8" joinstyle="miter"/>
-                        <v:imagedata o:title=""/>
-                        <o:lock v:ext="edit" aspectratio="f"/>
-                      </v:line>
-                      <v:line id="_x0000_s1026" o:spid="_x0000_s1026" o:spt="20" style="position:absolute;left:1009650;top:1143000;flip:x;height:571500;width:342900;" filled="f" stroked="t" coordsize="21600,21600" o:gfxdata="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">
-                        <v:fill on="f" focussize="0,0"/>
-                        <v:stroke weight="0.5pt" color="#000000 [3200]" miterlimit="8" joinstyle="miter"/>
-                        <v:imagedata o:title=""/>
-                        <o:lock v:ext="edit" aspectratio="f"/>
-                      </v:line>
-                      <v:line id="_x0000_s1026" o:spid="_x0000_s1026" o:spt="20" style="position:absolute;left:2009775;top:1143000;height:561975;width:255905;" filled="f" stroked="t" coordsize="21600,21600" o:gfxdata="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">
-                        <v:fill on="f" focussize="0,0"/>
-                        <v:stroke weight="0.5pt" color="#000000 [3200]" miterlimit="8" joinstyle="miter"/>
-                        <v:imagedata o:title=""/>
-                        <o:lock v:ext="edit" aspectratio="f"/>
-                      </v:line>
-                      <v:line id="_x0000_s1026" o:spid="_x0000_s1026" o:spt="20" style="position:absolute;left:552450;top:2324100;flip:y;height:1108075;width:342900;" filled="f" stroked="t" coordsize="21600,21600" o:gfxdata="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">
-                        <v:fill on="f" focussize="0,0"/>
-                        <v:stroke weight="0.5pt" color="#000000 [3200]" miterlimit="8" joinstyle="miter"/>
-                        <v:imagedata o:title=""/>
-                        <o:lock v:ext="edit" aspectratio="f"/>
-                      </v:line>
-                      <v:line id="_x0000_s1026" o:spid="_x0000_s1026" o:spt="20" style="position:absolute;left:657225;top:2333625;flip:x;height:1327150;width:1607185;" filled="f" stroked="t" coordsize="21600,21600" o:gfxdata="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">
-                        <v:fill on="f" focussize="0,0"/>
-                        <v:stroke weight="0.5pt" color="#000000 [3200]" miterlimit="8" joinstyle="miter"/>
-                        <v:imagedata o:title=""/>
-                        <o:lock v:ext="edit" aspectratio="f"/>
-                      </v:line>
-                    </v:group>
+                    </v:line>
                   </w:pict>
                 </mc:Fallback>
               </mc:AlternateContent>
             </w:r>
-          </w:p>
-          <w:p>
-            <w:pPr>
-              <w:spacing w:after="0" w:line="240" w:lineRule="auto"/>
-            </w:pPr>
+            <w:r>
+              <w:rPr>
+                <w:sz w:val="22"/>
+              </w:rPr>
+              <mc:AlternateContent>
+                <mc:Choice Requires="wps">
+                  <w:drawing>
+                    <wp:anchor distT="0" distB="0" distL="114300" distR="114300" simplePos="0" relativeHeight="251712512" behindDoc="0" locked="0" layoutInCell="1" allowOverlap="1">
+                      <wp:simplePos x="0" y="0"/>
+                      <wp:positionH relativeFrom="column">
+                        <wp:posOffset>1214120</wp:posOffset>
+                      </wp:positionH>
+                      <wp:positionV relativeFrom="paragraph">
+                        <wp:posOffset>170815</wp:posOffset>
+                      </wp:positionV>
+                      <wp:extent cx="658495" cy="615950"/>
+                      <wp:effectExtent l="6350" t="6350" r="20955" b="6350"/>
+                      <wp:wrapNone/>
+                      <wp:docPr id="118" name="Oval 118"/>
+                      <wp:cNvGraphicFramePr/>
+                      <a:graphic xmlns:a="http://schemas.openxmlformats.org/drawingml/2006/main">
+                        <a:graphicData uri="http://schemas.microsoft.com/office/word/2010/wordprocessingShape">
+                          <wps:wsp>
+                            <wps:cNvSpPr/>
+                            <wps:spPr>
+                              <a:xfrm>
+                                <a:off x="2128520" y="4403725"/>
+                                <a:ext cx="658495" cy="615950"/>
+                              </a:xfrm>
+                              <a:prstGeom prst="ellipse">
+                                <a:avLst/>
+                              </a:prstGeom>
+                              <a:ln>
+                                <a:solidFill>
+                                  <a:schemeClr val="tx1"/>
+                                </a:solidFill>
+                              </a:ln>
+                            </wps:spPr>
+                            <wps:style>
+                              <a:lnRef idx="2">
+                                <a:schemeClr val="accent6"/>
+                              </a:lnRef>
+                              <a:fillRef idx="1">
+                                <a:schemeClr val="lt1"/>
+                              </a:fillRef>
+                              <a:effectRef idx="0">
+                                <a:schemeClr val="accent6"/>
+                              </a:effectRef>
+                              <a:fontRef idx="minor">
+                                <a:schemeClr val="dk1"/>
+                              </a:fontRef>
+                            </wps:style>
+                            <wps:txbx>
+                              <w:txbxContent>
+                                <w:p>
+                                  <w:pPr>
+                                    <w:jc w:val="center"/>
+                                  </w:pPr>
+                                  <w:r>
+                                    <w:t>1</w:t>
+                                  </w:r>
+                                </w:p>
+                              </w:txbxContent>
+                            </wps:txbx>
+                            <wps:bodyPr rot="0" spcFirstLastPara="0" vertOverflow="overflow" horzOverflow="overflow" vert="horz" wrap="square" lIns="91440" tIns="45720" rIns="91440" bIns="45720" numCol="1" spcCol="0" rtlCol="0" fromWordArt="0" anchor="ctr" anchorCtr="0" forceAA="0" compatLnSpc="1">
+                              <a:noAutofit/>
+                            </wps:bodyPr>
+                          </wps:wsp>
+                        </a:graphicData>
+                      </a:graphic>
+                    </wp:anchor>
+                  </w:drawing>
+                </mc:Choice>
+                <mc:Fallback>
+                  <w:pict>
+                    <v:shape id="_x0000_s1026" o:spid="_x0000_s1026" o:spt="3" type="#_x0000_t3" style="position:absolute;left:0pt;margin-left:95.6pt;margin-top:13.45pt;height:48.5pt;width:51.85pt;z-index:251712512;v-text-anchor:middle;mso-width-relative:page;mso-height-relative:page;" fillcolor="#FFFFFF [3201]" filled="t" stroked="t" coordsize="21600,21600" o:gfxdata="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">
+                      <v:fill on="t" focussize="0,0"/>
+                      <v:stroke weight="1pt" color="#000000 [3213]" miterlimit="8" joinstyle="miter"/>
+                      <v:imagedata o:title=""/>
+                      <o:lock v:ext="edit" aspectratio="f"/>
+                      <v:textbox>
+                        <w:txbxContent>
+                          <w:p>
+                            <w:pPr>
+                              <w:jc w:val="center"/>
+                            </w:pPr>
+                            <w:r>
+                              <w:t>1</w:t>
+                            </w:r>
+                          </w:p>
+                        </w:txbxContent>
+                      </v:textbox>
+                    </v:shape>
+                  </w:pict>
+                </mc:Fallback>
+              </mc:AlternateContent>
+            </w:r>
+          </w:p>
+          <w:p>
+            <w:pPr>
+              <w:spacing w:after="0" w:line="240" w:lineRule="auto"/>
+            </w:pPr>
+            <w:r>
+              <w:rPr>
+                <w:sz w:val="22"/>
+              </w:rPr>
+              <mc:AlternateContent>
+                <mc:Choice Requires="wps">
+                  <w:drawing>
+                    <wp:anchor distT="0" distB="0" distL="114300" distR="114300" simplePos="0" relativeHeight="251856896" behindDoc="0" locked="0" layoutInCell="1" allowOverlap="1">
+                      <wp:simplePos x="0" y="0"/>
+                      <wp:positionH relativeFrom="column">
+                        <wp:posOffset>2655570</wp:posOffset>
+                      </wp:positionH>
+                      <wp:positionV relativeFrom="paragraph">
+                        <wp:posOffset>742315</wp:posOffset>
+                      </wp:positionV>
+                      <wp:extent cx="159385" cy="193675"/>
+                      <wp:effectExtent l="3810" t="3175" r="8255" b="12700"/>
+                      <wp:wrapNone/>
+                      <wp:docPr id="99" name="Straight Connector 99"/>
+                      <wp:cNvGraphicFramePr/>
+                      <a:graphic xmlns:a="http://schemas.openxmlformats.org/drawingml/2006/main">
+                        <a:graphicData uri="http://schemas.microsoft.com/office/word/2010/wordprocessingShape">
+                          <wps:wsp>
+                            <wps:cNvCnPr>
+                              <a:stCxn id="98" idx="5"/>
+                              <a:endCxn id="120" idx="0"/>
+                            </wps:cNvCnPr>
+                            <wps:spPr>
+                              <a:xfrm>
+                                <a:off x="0" y="0"/>
+                                <a:ext cx="159385" cy="193675"/>
+                              </a:xfrm>
+                              <a:prstGeom prst="line">
+                                <a:avLst/>
+                              </a:prstGeom>
+                            </wps:spPr>
+                            <wps:style>
+                              <a:lnRef idx="1">
+                                <a:schemeClr val="dk1"/>
+                              </a:lnRef>
+                              <a:fillRef idx="0">
+                                <a:schemeClr val="dk1"/>
+                              </a:fillRef>
+                              <a:effectRef idx="0">
+                                <a:schemeClr val="dk1"/>
+                              </a:effectRef>
+                              <a:fontRef idx="minor">
+                                <a:schemeClr val="tx1"/>
+                              </a:fontRef>
+                            </wps:style>
+                            <wps:bodyPr/>
+                          </wps:wsp>
+                        </a:graphicData>
+                      </a:graphic>
+                    </wp:anchor>
+                  </w:drawing>
+                </mc:Choice>
+                <mc:Fallback>
+                  <w:pict>
+                    <v:line id="_x0000_s1026" o:spid="_x0000_s1026" o:spt="20" style="position:absolute;left:0pt;margin-left:209.1pt;margin-top:58.45pt;height:15.25pt;width:12.55pt;z-index:251856896;mso-width-relative:page;mso-height-relative:page;" filled="f" stroked="t" coordsize="21600,21600" o:gfxdata="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">
+                      <v:fill on="f" focussize="0,0"/>
+                      <v:stroke weight="0.5pt" color="#000000 [3200]" miterlimit="8" joinstyle="miter"/>
+                      <v:imagedata o:title=""/>
+                      <o:lock v:ext="edit" aspectratio="f"/>
+                    </v:line>
+                  </w:pict>
+                </mc:Fallback>
+              </mc:AlternateContent>
+            </w:r>
+            <w:r>
+              <w:rPr>
+                <w:sz w:val="22"/>
+              </w:rPr>
+              <mc:AlternateContent>
+                <mc:Choice Requires="wps">
+                  <w:drawing>
+                    <wp:anchor distT="0" distB="0" distL="114300" distR="114300" simplePos="0" relativeHeight="251795456" behindDoc="0" locked="0" layoutInCell="1" allowOverlap="1">
+                      <wp:simplePos x="0" y="0"/>
+                      <wp:positionH relativeFrom="column">
+                        <wp:posOffset>2093595</wp:posOffset>
+                      </wp:positionH>
+                      <wp:positionV relativeFrom="paragraph">
+                        <wp:posOffset>216535</wp:posOffset>
+                      </wp:positionV>
+                      <wp:extent cx="658495" cy="615950"/>
+                      <wp:effectExtent l="6350" t="6350" r="20955" b="6350"/>
+                      <wp:wrapNone/>
+                      <wp:docPr id="98" name="Oval 98"/>
+                      <wp:cNvGraphicFramePr/>
+                      <a:graphic xmlns:a="http://schemas.openxmlformats.org/drawingml/2006/main">
+                        <a:graphicData uri="http://schemas.microsoft.com/office/word/2010/wordprocessingShape">
+                          <wps:wsp>
+                            <wps:cNvSpPr/>
+                            <wps:spPr>
+                              <a:xfrm>
+                                <a:off x="0" y="0"/>
+                                <a:ext cx="658495" cy="615950"/>
+                              </a:xfrm>
+                              <a:prstGeom prst="ellipse">
+                                <a:avLst/>
+                              </a:prstGeom>
+                              <a:ln>
+                                <a:solidFill>
+                                  <a:schemeClr val="tx1"/>
+                                </a:solidFill>
+                              </a:ln>
+                            </wps:spPr>
+                            <wps:style>
+                              <a:lnRef idx="2">
+                                <a:schemeClr val="accent6"/>
+                              </a:lnRef>
+                              <a:fillRef idx="1">
+                                <a:schemeClr val="lt1"/>
+                              </a:fillRef>
+                              <a:effectRef idx="0">
+                                <a:schemeClr val="accent6"/>
+                              </a:effectRef>
+                              <a:fontRef idx="minor">
+                                <a:schemeClr val="dk1"/>
+                              </a:fontRef>
+                            </wps:style>
+                            <wps:txbx>
+                              <w:txbxContent>
+                                <w:p>
+                                  <w:pPr>
+                                    <w:jc w:val="center"/>
+                                    <w:rPr>
+                                      <w:rFonts w:hint="default"/>
+                                      <w:lang w:val="en-US"/>
+                                    </w:rPr>
+                                  </w:pPr>
+                                  <w:r>
+                                    <w:rPr>
+                                      <w:rFonts w:hint="default"/>
+                                      <w:lang w:val="en-US"/>
+                                    </w:rPr>
+                                    <w:t>2..4</w:t>
+                                  </w:r>
+                                </w:p>
+                              </w:txbxContent>
+                            </wps:txbx>
+                            <wps:bodyPr rot="0" spcFirstLastPara="0" vertOverflow="overflow" horzOverflow="overflow" vert="horz" wrap="square" lIns="91440" tIns="45720" rIns="91440" bIns="45720" numCol="1" spcCol="0" rtlCol="0" fromWordArt="0" anchor="ctr" anchorCtr="0" forceAA="0" compatLnSpc="1">
+                              <a:noAutofit/>
+                            </wps:bodyPr>
+                          </wps:wsp>
+                        </a:graphicData>
+                      </a:graphic>
+                    </wp:anchor>
+                  </w:drawing>
+                </mc:Choice>
+                <mc:Fallback>
+                  <w:pict>
+                    <v:shape id="_x0000_s1026" o:spid="_x0000_s1026" o:spt="3" type="#_x0000_t3" style="position:absolute;left:0pt;margin-left:164.85pt;margin-top:17.05pt;height:48.5pt;width:51.85pt;z-index:251795456;v-text-anchor:middle;mso-width-relative:page;mso-height-relative:page;" fillcolor="#FFFFFF [3201]" filled="t" stroked="t" coordsize="21600,21600" o:gfxdata="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">
+                      <v:fill on="t" focussize="0,0"/>
+                      <v:stroke weight="1pt" color="#000000 [3213]" miterlimit="8" joinstyle="miter"/>
+                      <v:imagedata o:title=""/>
+                      <o:lock v:ext="edit" aspectratio="f"/>
+                      <v:textbox>
+                        <w:txbxContent>
+                          <w:p>
+                            <w:pPr>
+                              <w:jc w:val="center"/>
+                              <w:rPr>
+                                <w:rFonts w:hint="default"/>
+                                <w:lang w:val="en-US"/>
+                              </w:rPr>
+                            </w:pPr>
+                            <w:r>
+                              <w:rPr>
+                                <w:rFonts w:hint="default"/>
+                                <w:lang w:val="en-US"/>
+                              </w:rPr>
+                              <w:t>2..4</w:t>
+                            </w:r>
+                          </w:p>
+                        </w:txbxContent>
+                      </v:textbox>
+                    </v:shape>
+                  </w:pict>
+                </mc:Fallback>
+              </mc:AlternateContent>
+            </w:r>
+            <w:r>
+              <w:rPr>
+                <w:sz w:val="22"/>
+              </w:rPr>
+              <mc:AlternateContent>
+                <mc:Choice Requires="wps">
+                  <w:drawing>
+                    <wp:anchor distT="0" distB="0" distL="114300" distR="114300" simplePos="0" relativeHeight="251719680" behindDoc="0" locked="0" layoutInCell="1" allowOverlap="1">
+                      <wp:simplePos x="0" y="0"/>
+                      <wp:positionH relativeFrom="column">
+                        <wp:posOffset>2096135</wp:posOffset>
+                      </wp:positionH>
+                      <wp:positionV relativeFrom="paragraph">
+                        <wp:posOffset>1461770</wp:posOffset>
+                      </wp:positionV>
+                      <wp:extent cx="485775" cy="438785"/>
+                      <wp:effectExtent l="3175" t="3810" r="6350" b="14605"/>
+                      <wp:wrapNone/>
+                      <wp:docPr id="125" name="Straight Connector 125"/>
+                      <wp:cNvGraphicFramePr/>
+                      <a:graphic xmlns:a="http://schemas.openxmlformats.org/drawingml/2006/main">
+                        <a:graphicData uri="http://schemas.microsoft.com/office/word/2010/wordprocessingShape">
+                          <wps:wsp>
+                            <wps:cNvCnPr>
+                              <a:stCxn id="120" idx="3"/>
+                              <a:endCxn id="122" idx="0"/>
+                            </wps:cNvCnPr>
+                            <wps:spPr>
+                              <a:xfrm flipH="1">
+                                <a:off x="3128645" y="5546725"/>
+                                <a:ext cx="485775" cy="438785"/>
+                              </a:xfrm>
+                              <a:prstGeom prst="line">
+                                <a:avLst/>
+                              </a:prstGeom>
+                            </wps:spPr>
+                            <wps:style>
+                              <a:lnRef idx="1">
+                                <a:schemeClr val="dk1"/>
+                              </a:lnRef>
+                              <a:fillRef idx="0">
+                                <a:schemeClr val="dk1"/>
+                              </a:fillRef>
+                              <a:effectRef idx="0">
+                                <a:schemeClr val="dk1"/>
+                              </a:effectRef>
+                              <a:fontRef idx="minor">
+                                <a:schemeClr val="tx1"/>
+                              </a:fontRef>
+                            </wps:style>
+                            <wps:bodyPr/>
+                          </wps:wsp>
+                        </a:graphicData>
+                      </a:graphic>
+                    </wp:anchor>
+                  </w:drawing>
+                </mc:Choice>
+                <mc:Fallback>
+                  <w:pict>
+                    <v:line id="_x0000_s1026" o:spid="_x0000_s1026" o:spt="20" style="position:absolute;left:0pt;flip:x;margin-left:165.05pt;margin-top:115.1pt;height:34.55pt;width:38.25pt;z-index:251719680;mso-width-relative:page;mso-height-relative:page;" filled="f" stroked="t" coordsize="21600,21600" o:gfxdata="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">
+                      <v:fill on="f" focussize="0,0"/>
+                      <v:stroke weight="0.5pt" color="#000000 [3200]" miterlimit="8" joinstyle="miter"/>
+                      <v:imagedata o:title=""/>
+                      <o:lock v:ext="edit" aspectratio="f"/>
+                    </v:line>
+                  </w:pict>
+                </mc:Fallback>
+              </mc:AlternateContent>
+            </w:r>
+            <w:r>
+              <w:rPr>
+                <w:sz w:val="22"/>
+              </w:rPr>
+              <mc:AlternateContent>
+                <mc:Choice Requires="wps">
+                  <w:drawing>
+                    <wp:anchor distT="0" distB="0" distL="114300" distR="114300" simplePos="0" relativeHeight="251720704" behindDoc="0" locked="0" layoutInCell="1" allowOverlap="1">
+                      <wp:simplePos x="0" y="0"/>
+                      <wp:positionH relativeFrom="column">
+                        <wp:posOffset>3047365</wp:posOffset>
+                      </wp:positionH>
+                      <wp:positionV relativeFrom="paragraph">
+                        <wp:posOffset>1461770</wp:posOffset>
+                      </wp:positionV>
+                      <wp:extent cx="448945" cy="471805"/>
+                      <wp:effectExtent l="3175" t="3175" r="5080" b="20320"/>
+                      <wp:wrapNone/>
+                      <wp:docPr id="126" name="Straight Connector 126"/>
+                      <wp:cNvGraphicFramePr/>
+                      <a:graphic xmlns:a="http://schemas.openxmlformats.org/drawingml/2006/main">
+                        <a:graphicData uri="http://schemas.microsoft.com/office/word/2010/wordprocessingShape">
+                          <wps:wsp>
+                            <wps:cNvCnPr>
+                              <a:stCxn id="120" idx="5"/>
+                              <a:endCxn id="121" idx="0"/>
+                            </wps:cNvCnPr>
+                            <wps:spPr>
+                              <a:xfrm>
+                                <a:off x="4128770" y="5546725"/>
+                                <a:ext cx="448945" cy="471805"/>
+                              </a:xfrm>
+                              <a:prstGeom prst="line">
+                                <a:avLst/>
+                              </a:prstGeom>
+                            </wps:spPr>
+                            <wps:style>
+                              <a:lnRef idx="1">
+                                <a:schemeClr val="dk1"/>
+                              </a:lnRef>
+                              <a:fillRef idx="0">
+                                <a:schemeClr val="dk1"/>
+                              </a:fillRef>
+                              <a:effectRef idx="0">
+                                <a:schemeClr val="dk1"/>
+                              </a:effectRef>
+                              <a:fontRef idx="minor">
+                                <a:schemeClr val="tx1"/>
+                              </a:fontRef>
+                            </wps:style>
+                            <wps:bodyPr/>
+                          </wps:wsp>
+                        </a:graphicData>
+                      </a:graphic>
+                    </wp:anchor>
+                  </w:drawing>
+                </mc:Choice>
+                <mc:Fallback>
+                  <w:pict>
+                    <v:line id="_x0000_s1026" o:spid="_x0000_s1026" o:spt="20" style="position:absolute;left:0pt;margin-left:239.95pt;margin-top:115.1pt;height:37.15pt;width:35.35pt;z-index:251720704;mso-width-relative:page;mso-height-relative:page;" filled="f" stroked="t" coordsize="21600,21600" o:gfxdata="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">
+                      <v:fill on="f" focussize="0,0"/>
+                      <v:stroke weight="0.5pt" color="#000000 [3200]" miterlimit="8" joinstyle="miter"/>
+                      <v:imagedata o:title=""/>
+                      <o:lock v:ext="edit" aspectratio="f"/>
+                    </v:line>
+                  </w:pict>
+                </mc:Fallback>
+              </mc:AlternateContent>
+            </w:r>
+            <w:r>
+              <w:rPr>
+                <w:sz w:val="22"/>
+              </w:rPr>
+              <mc:AlternateContent>
+                <mc:Choice Requires="wps">
+                  <w:drawing>
+                    <wp:anchor distT="0" distB="0" distL="114300" distR="114300" simplePos="0" relativeHeight="251715584" behindDoc="0" locked="0" layoutInCell="1" allowOverlap="1">
+                      <wp:simplePos x="0" y="0"/>
+                      <wp:positionH relativeFrom="column">
+                        <wp:posOffset>3166745</wp:posOffset>
+                      </wp:positionH>
+                      <wp:positionV relativeFrom="paragraph">
+                        <wp:posOffset>1933575</wp:posOffset>
+                      </wp:positionV>
+                      <wp:extent cx="658495" cy="615950"/>
+                      <wp:effectExtent l="6350" t="6350" r="20955" b="6350"/>
+                      <wp:wrapNone/>
+                      <wp:docPr id="121" name="Oval 121"/>
+                      <wp:cNvGraphicFramePr/>
+                      <a:graphic xmlns:a="http://schemas.openxmlformats.org/drawingml/2006/main">
+                        <a:graphicData uri="http://schemas.microsoft.com/office/word/2010/wordprocessingShape">
+                          <wps:wsp>
+                            <wps:cNvSpPr/>
+                            <wps:spPr>
+                              <a:xfrm>
+                                <a:off x="4033520" y="6118225"/>
+                                <a:ext cx="658495" cy="615950"/>
+                              </a:xfrm>
+                              <a:prstGeom prst="ellipse">
+                                <a:avLst/>
+                              </a:prstGeom>
+                              <a:ln>
+                                <a:solidFill>
+                                  <a:schemeClr val="tx1"/>
+                                </a:solidFill>
+                              </a:ln>
+                            </wps:spPr>
+                            <wps:style>
+                              <a:lnRef idx="2">
+                                <a:schemeClr val="accent6"/>
+                              </a:lnRef>
+                              <a:fillRef idx="1">
+                                <a:schemeClr val="lt1"/>
+                              </a:fillRef>
+                              <a:effectRef idx="0">
+                                <a:schemeClr val="accent6"/>
+                              </a:effectRef>
+                              <a:fontRef idx="minor">
+                                <a:schemeClr val="dk1"/>
+                              </a:fontRef>
+                            </wps:style>
+                            <wps:txbx>
+                              <w:txbxContent>
+                                <w:p>
+                                  <w:pPr>
+                                    <w:jc w:val="center"/>
+                                  </w:pPr>
+                                  <w:r>
+                                    <w:t>7</w:t>
+                                  </w:r>
+                                </w:p>
+                              </w:txbxContent>
+                            </wps:txbx>
+                            <wps:bodyPr rot="0" spcFirstLastPara="0" vertOverflow="overflow" horzOverflow="overflow" vert="horz" wrap="square" lIns="91440" tIns="45720" rIns="91440" bIns="45720" numCol="1" spcCol="0" rtlCol="0" fromWordArt="0" anchor="ctr" anchorCtr="0" forceAA="0" compatLnSpc="1">
+                              <a:noAutofit/>
+                            </wps:bodyPr>
+                          </wps:wsp>
+                        </a:graphicData>
+                      </a:graphic>
+                    </wp:anchor>
+                  </w:drawing>
+                </mc:Choice>
+                <mc:Fallback>
+                  <w:pict>
+                    <v:shape id="_x0000_s1026" o:spid="_x0000_s1026" o:spt="3" type="#_x0000_t3" style="position:absolute;left:0pt;margin-left:249.35pt;margin-top:152.25pt;height:48.5pt;width:51.85pt;z-index:251715584;v-text-anchor:middle;mso-width-relative:page;mso-height-relative:page;" fillcolor="#FFFFFF [3201]" filled="t" stroked="t" coordsize="21600,21600" o:gfxdata="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">
+                      <v:fill on="t" focussize="0,0"/>
+                      <v:stroke weight="1pt" color="#000000 [3213]" miterlimit="8" joinstyle="miter"/>
+                      <v:imagedata o:title=""/>
+                      <o:lock v:ext="edit" aspectratio="f"/>
+                      <v:textbox>
+                        <w:txbxContent>
+                          <w:p>
+                            <w:pPr>
+                              <w:jc w:val="center"/>
+                            </w:pPr>
+                            <w:r>
+                              <w:t>7</w:t>
+                            </w:r>
+                          </w:p>
+                        </w:txbxContent>
+                      </v:textbox>
+                    </v:shape>
+                  </w:pict>
+                </mc:Fallback>
+              </mc:AlternateContent>
+            </w:r>
+            <w:r>
+              <w:rPr>
+                <w:sz w:val="22"/>
+              </w:rPr>
+              <mc:AlternateContent>
+                <mc:Choice Requires="wps">
+                  <w:drawing>
+                    <wp:anchor distT="0" distB="0" distL="114300" distR="114300" simplePos="0" relativeHeight="251716608" behindDoc="0" locked="0" layoutInCell="1" allowOverlap="1">
+                      <wp:simplePos x="0" y="0"/>
+                      <wp:positionH relativeFrom="column">
+                        <wp:posOffset>1766570</wp:posOffset>
+                      </wp:positionH>
+                      <wp:positionV relativeFrom="paragraph">
+                        <wp:posOffset>1900555</wp:posOffset>
+                      </wp:positionV>
+                      <wp:extent cx="658495" cy="615950"/>
+                      <wp:effectExtent l="6350" t="6350" r="20955" b="6350"/>
+                      <wp:wrapNone/>
+                      <wp:docPr id="122" name="Oval 122"/>
+                      <wp:cNvGraphicFramePr/>
+                      <a:graphic xmlns:a="http://schemas.openxmlformats.org/drawingml/2006/main">
+                        <a:graphicData uri="http://schemas.microsoft.com/office/word/2010/wordprocessingShape">
+                          <wps:wsp>
+                            <wps:cNvSpPr/>
+                            <wps:spPr>
+                              <a:xfrm>
+                                <a:off x="2728595" y="6108700"/>
+                                <a:ext cx="658495" cy="615950"/>
+                              </a:xfrm>
+                              <a:prstGeom prst="ellipse">
+                                <a:avLst/>
+                              </a:prstGeom>
+                              <a:ln>
+                                <a:solidFill>
+                                  <a:schemeClr val="tx1"/>
+                                </a:solidFill>
+                              </a:ln>
+                            </wps:spPr>
+                            <wps:style>
+                              <a:lnRef idx="2">
+                                <a:schemeClr val="accent6"/>
+                              </a:lnRef>
+                              <a:fillRef idx="1">
+                                <a:schemeClr val="lt1"/>
+                              </a:fillRef>
+                              <a:effectRef idx="0">
+                                <a:schemeClr val="accent6"/>
+                              </a:effectRef>
+                              <a:fontRef idx="minor">
+                                <a:schemeClr val="dk1"/>
+                              </a:fontRef>
+                            </wps:style>
+                            <wps:txbx>
+                              <w:txbxContent>
+                                <w:p>
+                                  <w:pPr>
+                                    <w:jc w:val="center"/>
+                                  </w:pPr>
+                                  <w:r>
+                                    <w:t>8</w:t>
+                                  </w:r>
+                                </w:p>
+                              </w:txbxContent>
+                            </wps:txbx>
+                            <wps:bodyPr rot="0" spcFirstLastPara="0" vertOverflow="overflow" horzOverflow="overflow" vert="horz" wrap="square" lIns="91440" tIns="45720" rIns="91440" bIns="45720" numCol="1" spcCol="0" rtlCol="0" fromWordArt="0" anchor="ctr" anchorCtr="0" forceAA="0" compatLnSpc="1">
+                              <a:noAutofit/>
+                            </wps:bodyPr>
+                          </wps:wsp>
+                        </a:graphicData>
+                      </a:graphic>
+                    </wp:anchor>
+                  </w:drawing>
+                </mc:Choice>
+                <mc:Fallback>
+                  <w:pict>
+                    <v:shape id="_x0000_s1026" o:spid="_x0000_s1026" o:spt="3" type="#_x0000_t3" style="position:absolute;left:0pt;margin-left:139.1pt;margin-top:149.65pt;height:48.5pt;width:51.85pt;z-index:251716608;v-text-anchor:middle;mso-width-relative:page;mso-height-relative:page;" fillcolor="#FFFFFF [3201]" filled="t" stroked="t" coordsize="21600,21600" o:gfxdata="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">
+                      <v:fill on="t" focussize="0,0"/>
+                      <v:stroke weight="1pt" color="#000000 [3213]" miterlimit="8" joinstyle="miter"/>
+                      <v:imagedata o:title=""/>
+                      <o:lock v:ext="edit" aspectratio="f"/>
+                      <v:textbox>
+                        <w:txbxContent>
+                          <w:p>
+                            <w:pPr>
+                              <w:jc w:val="center"/>
+                            </w:pPr>
+                            <w:r>
+                              <w:t>8</w:t>
+                            </w:r>
+                          </w:p>
+                        </w:txbxContent>
+                      </v:textbox>
+                    </v:shape>
+                  </w:pict>
+                </mc:Fallback>
+              </mc:AlternateContent>
+            </w:r>
+            <w:r>
+              <w:rPr>
+                <w:sz w:val="22"/>
+              </w:rPr>
+              <mc:AlternateContent>
+                <mc:Choice Requires="wps">
+                  <w:drawing>
+                    <wp:anchor distT="0" distB="0" distL="114300" distR="114300" simplePos="0" relativeHeight="251714560" behindDoc="0" locked="0" layoutInCell="1" allowOverlap="1">
+                      <wp:simplePos x="0" y="0"/>
+                      <wp:positionH relativeFrom="column">
+                        <wp:posOffset>2485390</wp:posOffset>
+                      </wp:positionH>
+                      <wp:positionV relativeFrom="paragraph">
+                        <wp:posOffset>935990</wp:posOffset>
+                      </wp:positionV>
+                      <wp:extent cx="658495" cy="615950"/>
+                      <wp:effectExtent l="6350" t="6350" r="20955" b="6350"/>
+                      <wp:wrapNone/>
+                      <wp:docPr id="120" name="Oval 120"/>
+                      <wp:cNvGraphicFramePr/>
+                      <a:graphic xmlns:a="http://schemas.openxmlformats.org/drawingml/2006/main">
+                        <a:graphicData uri="http://schemas.microsoft.com/office/word/2010/wordprocessingShape">
+                          <wps:wsp>
+                            <wps:cNvSpPr/>
+                            <wps:spPr>
+                              <a:xfrm>
+                                <a:off x="3471545" y="5203825"/>
+                                <a:ext cx="658495" cy="615950"/>
+                              </a:xfrm>
+                              <a:prstGeom prst="ellipse">
+                                <a:avLst/>
+                              </a:prstGeom>
+                              <a:ln>
+                                <a:solidFill>
+                                  <a:schemeClr val="tx1"/>
+                                </a:solidFill>
+                              </a:ln>
+                            </wps:spPr>
+                            <wps:style>
+                              <a:lnRef idx="2">
+                                <a:schemeClr val="accent6"/>
+                              </a:lnRef>
+                              <a:fillRef idx="1">
+                                <a:schemeClr val="lt1"/>
+                              </a:fillRef>
+                              <a:effectRef idx="0">
+                                <a:schemeClr val="accent6"/>
+                              </a:effectRef>
+                              <a:fontRef idx="minor">
+                                <a:schemeClr val="dk1"/>
+                              </a:fontRef>
+                            </wps:style>
+                            <wps:txbx>
+                              <w:txbxContent>
+                                <w:p>
+                                  <w:pPr>
+                                    <w:jc w:val="center"/>
+                                  </w:pPr>
+                                  <w:r>
+                                    <w:t>6</w:t>
+                                  </w:r>
+                                </w:p>
+                              </w:txbxContent>
+                            </wps:txbx>
+                            <wps:bodyPr rot="0" spcFirstLastPara="0" vertOverflow="overflow" horzOverflow="overflow" vert="horz" wrap="square" lIns="91440" tIns="45720" rIns="91440" bIns="45720" numCol="1" spcCol="0" rtlCol="0" fromWordArt="0" anchor="ctr" anchorCtr="0" forceAA="0" compatLnSpc="1">
+                              <a:noAutofit/>
+                            </wps:bodyPr>
+                          </wps:wsp>
+                        </a:graphicData>
+                      </a:graphic>
+                    </wp:anchor>
+                  </w:drawing>
+                </mc:Choice>
+                <mc:Fallback>
+                  <w:pict>
+                    <v:shape id="_x0000_s1026" o:spid="_x0000_s1026" o:spt="3" type="#_x0000_t3" style="position:absolute;left:0pt;margin-left:195.7pt;margin-top:73.7pt;height:48.5pt;width:51.85pt;z-index:251714560;v-text-anchor:middle;mso-width-relative:page;mso-height-relative:page;" fillcolor="#FFFFFF [3201]" filled="t" stroked="t" coordsize="21600,21600" o:gfxdata="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">
+                      <v:fill on="t" focussize="0,0"/>
+                      <v:stroke weight="1pt" color="#000000 [3213]" miterlimit="8" joinstyle="miter"/>
+                      <v:imagedata o:title=""/>
+                      <o:lock v:ext="edit" aspectratio="f"/>
+                      <v:textbox>
+                        <w:txbxContent>
+                          <w:p>
+                            <w:pPr>
+                              <w:jc w:val="center"/>
+                            </w:pPr>
+                            <w:r>
+                              <w:t>6</w:t>
+                            </w:r>
+                          </w:p>
+                        </w:txbxContent>
+                      </v:textbox>
+                    </v:shape>
+                  </w:pict>
+                </mc:Fallback>
+              </mc:AlternateContent>
+            </w:r>
+            <w:r>
+              <w:rPr>
+                <w:sz w:val="22"/>
+              </w:rPr>
+              <mc:AlternateContent>
+                <mc:Choice Requires="wps">
+                  <w:drawing>
+                    <wp:anchor distT="0" distB="0" distL="114300" distR="114300" simplePos="0" relativeHeight="251722752" behindDoc="0" locked="0" layoutInCell="1" allowOverlap="1">
+                      <wp:simplePos x="0" y="0"/>
+                      <wp:positionH relativeFrom="column">
+                        <wp:posOffset>1861820</wp:posOffset>
+                      </wp:positionH>
+                      <wp:positionV relativeFrom="paragraph">
+                        <wp:posOffset>2459355</wp:posOffset>
+                      </wp:positionV>
+                      <wp:extent cx="1401445" cy="1087120"/>
+                      <wp:effectExtent l="3175" t="3810" r="5080" b="13970"/>
+                      <wp:wrapNone/>
+                      <wp:docPr id="128" name="Straight Connector 128"/>
+                      <wp:cNvGraphicFramePr/>
+                      <a:graphic xmlns:a="http://schemas.openxmlformats.org/drawingml/2006/main">
+                        <a:graphicData uri="http://schemas.microsoft.com/office/word/2010/wordprocessingShape">
+                          <wps:wsp>
+                            <wps:cNvCnPr>
+                              <a:stCxn id="121" idx="3"/>
+                            </wps:cNvCnPr>
+                            <wps:spPr>
+                              <a:xfrm flipH="1">
+                                <a:off x="2776220" y="6737350"/>
+                                <a:ext cx="1401445" cy="1087120"/>
+                              </a:xfrm>
+                              <a:prstGeom prst="line">
+                                <a:avLst/>
+                              </a:prstGeom>
+                            </wps:spPr>
+                            <wps:style>
+                              <a:lnRef idx="1">
+                                <a:schemeClr val="dk1"/>
+                              </a:lnRef>
+                              <a:fillRef idx="0">
+                                <a:schemeClr val="dk1"/>
+                              </a:fillRef>
+                              <a:effectRef idx="0">
+                                <a:schemeClr val="dk1"/>
+                              </a:effectRef>
+                              <a:fontRef idx="minor">
+                                <a:schemeClr val="tx1"/>
+                              </a:fontRef>
+                            </wps:style>
+                            <wps:bodyPr/>
+                          </wps:wsp>
+                        </a:graphicData>
+                      </a:graphic>
+                    </wp:anchor>
+                  </w:drawing>
+                </mc:Choice>
+                <mc:Fallback>
+                  <w:pict>
+                    <v:line id="_x0000_s1026" o:spid="_x0000_s1026" o:spt="20" style="position:absolute;left:0pt;flip:x;margin-left:146.6pt;margin-top:193.65pt;height:85.6pt;width:110.35pt;z-index:251722752;mso-width-relative:page;mso-height-relative:page;" filled="f" stroked="t" coordsize="21600,21600" o:gfxdata="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">
+                      <v:fill on="f" focussize="0,0"/>
+                      <v:stroke weight="0.5pt" color="#000000 [3200]" miterlimit="8" joinstyle="miter"/>
+                      <v:imagedata o:title=""/>
+                      <o:lock v:ext="edit" aspectratio="f"/>
+                    </v:line>
+                  </w:pict>
+                </mc:Fallback>
+              </mc:AlternateContent>
+            </w:r>
+            <w:r>
+              <w:rPr>
+                <w:sz w:val="22"/>
+              </w:rPr>
+              <mc:AlternateContent>
+                <mc:Choice Requires="wps">
+                  <w:drawing>
+                    <wp:anchor distT="0" distB="0" distL="114300" distR="114300" simplePos="0" relativeHeight="251721728" behindDoc="0" locked="0" layoutInCell="1" allowOverlap="1">
+                      <wp:simplePos x="0" y="0"/>
+                      <wp:positionH relativeFrom="column">
+                        <wp:posOffset>1757045</wp:posOffset>
+                      </wp:positionH>
+                      <wp:positionV relativeFrom="paragraph">
+                        <wp:posOffset>2426335</wp:posOffset>
+                      </wp:positionV>
+                      <wp:extent cx="106045" cy="891540"/>
+                      <wp:effectExtent l="4445" t="635" r="22860" b="3175"/>
+                      <wp:wrapNone/>
+                      <wp:docPr id="127" name="Straight Connector 127"/>
+                      <wp:cNvGraphicFramePr/>
+                      <a:graphic xmlns:a="http://schemas.openxmlformats.org/drawingml/2006/main">
+                        <a:graphicData uri="http://schemas.microsoft.com/office/word/2010/wordprocessingShape">
+                          <wps:wsp>
+                            <wps:cNvCnPr>
+                              <a:endCxn id="122" idx="3"/>
+                            </wps:cNvCnPr>
+                            <wps:spPr>
+                              <a:xfrm flipV="1">
+                                <a:off x="2671445" y="6727825"/>
+                                <a:ext cx="106045" cy="891540"/>
+                              </a:xfrm>
+                              <a:prstGeom prst="line">
+                                <a:avLst/>
+                              </a:prstGeom>
+                            </wps:spPr>
+                            <wps:style>
+                              <a:lnRef idx="1">
+                                <a:schemeClr val="dk1"/>
+                              </a:lnRef>
+                              <a:fillRef idx="0">
+                                <a:schemeClr val="dk1"/>
+                              </a:fillRef>
+                              <a:effectRef idx="0">
+                                <a:schemeClr val="dk1"/>
+                              </a:effectRef>
+                              <a:fontRef idx="minor">
+                                <a:schemeClr val="tx1"/>
+                              </a:fontRef>
+                            </wps:style>
+                            <wps:bodyPr/>
+                          </wps:wsp>
+                        </a:graphicData>
+                      </a:graphic>
+                    </wp:anchor>
+                  </w:drawing>
+                </mc:Choice>
+                <mc:Fallback>
+                  <w:pict>
+                    <v:line id="_x0000_s1026" o:spid="_x0000_s1026" o:spt="20" style="position:absolute;left:0pt;flip:y;margin-left:138.35pt;margin-top:191.05pt;height:70.2pt;width:8.35pt;z-index:251721728;mso-width-relative:page;mso-height-relative:page;" filled="f" stroked="t" coordsize="21600,21600" o:gfxdata="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">
+                      <v:fill on="f" focussize="0,0"/>
+                      <v:stroke weight="0.5pt" color="#000000 [3200]" miterlimit="8" joinstyle="miter"/>
+                      <v:imagedata o:title=""/>
+                      <o:lock v:ext="edit" aspectratio="f"/>
+                    </v:line>
+                  </w:pict>
+                </mc:Fallback>
+              </mc:AlternateContent>
+            </w:r>
+            <w:r>
+              <w:rPr>
+                <w:sz w:val="22"/>
+              </w:rPr>
+              <mc:AlternateContent>
+                <mc:Choice Requires="wps">
+                  <w:drawing>
+                    <wp:anchor distT="0" distB="0" distL="114300" distR="114300" simplePos="0" relativeHeight="251717632" behindDoc="0" locked="0" layoutInCell="1" allowOverlap="1">
+                      <wp:simplePos x="0" y="0"/>
+                      <wp:positionH relativeFrom="column">
+                        <wp:posOffset>1528445</wp:posOffset>
+                      </wp:positionH>
+                      <wp:positionV relativeFrom="paragraph">
+                        <wp:posOffset>504825</wp:posOffset>
+                      </wp:positionV>
+                      <wp:extent cx="0" cy="2698750"/>
+                      <wp:effectExtent l="4445" t="0" r="14605" b="6350"/>
+                      <wp:wrapNone/>
+                      <wp:docPr id="123" name="Straight Connector 123"/>
+                      <wp:cNvGraphicFramePr/>
+                      <a:graphic xmlns:a="http://schemas.openxmlformats.org/drawingml/2006/main">
+                        <a:graphicData uri="http://schemas.microsoft.com/office/word/2010/wordprocessingShape">
+                          <wps:wsp>
+                            <wps:cNvCnPr/>
+                            <wps:spPr>
+                              <a:xfrm>
+                                <a:off x="2442845" y="5022850"/>
+                                <a:ext cx="0" cy="2698750"/>
+                              </a:xfrm>
+                              <a:prstGeom prst="line">
+                                <a:avLst/>
+                              </a:prstGeom>
+                            </wps:spPr>
+                            <wps:style>
+                              <a:lnRef idx="1">
+                                <a:schemeClr val="dk1"/>
+                              </a:lnRef>
+                              <a:fillRef idx="0">
+                                <a:schemeClr val="dk1"/>
+                              </a:fillRef>
+                              <a:effectRef idx="0">
+                                <a:schemeClr val="dk1"/>
+                              </a:effectRef>
+                              <a:fontRef idx="minor">
+                                <a:schemeClr val="tx1"/>
+                              </a:fontRef>
+                            </wps:style>
+                            <wps:bodyPr/>
+                          </wps:wsp>
+                        </a:graphicData>
+                      </a:graphic>
+                    </wp:anchor>
+                  </w:drawing>
+                </mc:Choice>
+                <mc:Fallback>
+                  <w:pict>
+                    <v:line id="_x0000_s1026" o:spid="_x0000_s1026" o:spt="20" style="position:absolute;left:0pt;margin-left:120.35pt;margin-top:39.75pt;height:212.5pt;width:0pt;z-index:251717632;mso-width-relative:page;mso-height-relative:page;" filled="f" stroked="t" coordsize="21600,21600" o:gfxdata="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">
+                      <v:fill on="f" focussize="0,0"/>
+                      <v:stroke weight="0.5pt" color="#000000 [3200]" miterlimit="8" joinstyle="miter"/>
+                      <v:imagedata o:title=""/>
+                      <o:lock v:ext="edit" aspectratio="f"/>
+                    </v:line>
+                  </w:pict>
+                </mc:Fallback>
+              </mc:AlternateContent>
+            </w:r>
+            <w:r>
+              <w:rPr>
+                <w:sz w:val="22"/>
+              </w:rPr>
+              <mc:AlternateContent>
+                <mc:Choice Requires="wps">
+                  <w:drawing>
+                    <wp:anchor distT="0" distB="0" distL="114300" distR="114300" simplePos="0" relativeHeight="251713536" behindDoc="0" locked="0" layoutInCell="1" allowOverlap="1">
+                      <wp:simplePos x="0" y="0"/>
+                      <wp:positionH relativeFrom="column">
+                        <wp:posOffset>1204595</wp:posOffset>
+                      </wp:positionH>
+                      <wp:positionV relativeFrom="paragraph">
+                        <wp:posOffset>3200400</wp:posOffset>
+                      </wp:positionV>
+                      <wp:extent cx="658495" cy="615950"/>
+                      <wp:effectExtent l="6350" t="6350" r="20955" b="6350"/>
+                      <wp:wrapNone/>
+                      <wp:docPr id="119" name="Oval 119"/>
+                      <wp:cNvGraphicFramePr/>
+                      <a:graphic xmlns:a="http://schemas.openxmlformats.org/drawingml/2006/main">
+                        <a:graphicData uri="http://schemas.microsoft.com/office/word/2010/wordprocessingShape">
+                          <wps:wsp>
+                            <wps:cNvSpPr/>
+                            <wps:spPr>
+                              <a:xfrm>
+                                <a:off x="2118995" y="7718425"/>
+                                <a:ext cx="658495" cy="615950"/>
+                              </a:xfrm>
+                              <a:prstGeom prst="ellipse">
+                                <a:avLst/>
+                              </a:prstGeom>
+                              <a:ln>
+                                <a:solidFill>
+                                  <a:schemeClr val="tx1"/>
+                                </a:solidFill>
+                              </a:ln>
+                            </wps:spPr>
+                            <wps:style>
+                              <a:lnRef idx="2">
+                                <a:schemeClr val="accent6"/>
+                              </a:lnRef>
+                              <a:fillRef idx="1">
+                                <a:schemeClr val="lt1"/>
+                              </a:fillRef>
+                              <a:effectRef idx="0">
+                                <a:schemeClr val="accent6"/>
+                              </a:effectRef>
+                              <a:fontRef idx="minor">
+                                <a:schemeClr val="dk1"/>
+                              </a:fontRef>
+                            </wps:style>
+                            <wps:txbx>
+                              <w:txbxContent>
+                                <w:p>
+                                  <w:pPr>
+                                    <w:jc w:val="center"/>
+                                  </w:pPr>
+                                  <w:r>
+                                    <w:t>16</w:t>
+                                  </w:r>
+                                </w:p>
+                              </w:txbxContent>
+                            </wps:txbx>
+                            <wps:bodyPr rot="0" spcFirstLastPara="0" vertOverflow="overflow" horzOverflow="overflow" vert="horz" wrap="square" lIns="91440" tIns="45720" rIns="91440" bIns="45720" numCol="1" spcCol="0" rtlCol="0" fromWordArt="0" anchor="ctr" anchorCtr="0" forceAA="0" compatLnSpc="1">
+                              <a:noAutofit/>
+                            </wps:bodyPr>
+                          </wps:wsp>
+                        </a:graphicData>
+                      </a:graphic>
+                    </wp:anchor>
+                  </w:drawing>
+                </mc:Choice>
+                <mc:Fallback>
+                  <w:pict>
+                    <v:shape id="_x0000_s1026" o:spid="_x0000_s1026" o:spt="3" type="#_x0000_t3" style="position:absolute;left:0pt;margin-left:94.85pt;margin-top:252pt;height:48.5pt;width:51.85pt;z-index:251713536;v-text-anchor:middle;mso-width-relative:page;mso-height-relative:page;" fillcolor="#FFFFFF [3201]" filled="t" stroked="t" coordsize="21600,21600" o:gfxdata="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">
+                      <v:fill on="t" focussize="0,0"/>
+                      <v:stroke weight="1pt" color="#000000 [3213]" miterlimit="8" joinstyle="miter"/>
+                      <v:imagedata o:title=""/>
+                      <o:lock v:ext="edit" aspectratio="f"/>
+                      <v:textbox>
+                        <w:txbxContent>
+                          <w:p>
+                            <w:pPr>
+                              <w:jc w:val="center"/>
+                            </w:pPr>
+                            <w:r>
+                              <w:t>16</w:t>
+                            </w:r>
+                          </w:p>
+                        </w:txbxContent>
+                      </v:textbox>
+                    </v:shape>
+                  </w:pict>
+                </mc:Fallback>
+              </mc:AlternateContent>
+            </w:r>
           </w:p>
         </w:tc>
       </w:tr>
     </w:tbl>
     <w:p>
       <w:r>
-        <w:t xml:space="preserve">Rumus : V(G) = E – N + 2 = 6 - 5 + 2 = 3 </w:t>
+        <w:t xml:space="preserve">Rumus : V(G) = E – N + 2 = </w:t>
+      </w:r>
+      <w:r>
+        <w:rPr>
+          <w:rFonts w:hint="default"/>
+          <w:lang w:val="en-US"/>
+        </w:rPr>
+        <w:t>7</w:t>
+      </w:r>
+      <w:r>
+        <w:t xml:space="preserve"> - </w:t>
+      </w:r>
+      <w:r>
+        <w:rPr>
+          <w:rFonts w:hint="default"/>
+          <w:lang w:val="en-US"/>
+        </w:rPr>
+        <w:t>6</w:t>
+      </w:r>
+      <w:r>
+        <w:t xml:space="preserve"> + 2 = </w:t>
+      </w:r>
+      <w:r>
+        <w:rPr>
+          <w:rFonts w:hint="default"/>
+          <w:lang w:val="en-US"/>
+        </w:rPr>
+        <w:t>3</w:t>
+      </w:r>
+      <w:r>
+        <w:t xml:space="preserve"> </w:t>
       </w:r>
     </w:p>
     <w:p>
@@ -5758,7 +6848,17 @@
     </w:p>
     <w:p>
       <w:r>
-        <w:t>2. 1 - 6 - 8 - 16</w:t>
+        <w:t xml:space="preserve">2. 1 - </w:t>
+      </w:r>
+      <w:r>
+        <w:rPr>
+          <w:rFonts w:hint="default"/>
+          <w:lang w:val="en-US"/>
+        </w:rPr>
+        <w:t xml:space="preserve">2..4 - </w:t>
+      </w:r>
+      <w:r>
+        <w:t>6 - 8 - 16</w:t>
       </w:r>
     </w:p>
     <w:p>
@@ -5771,7 +6871,17 @@
         </w:sectPr>
       </w:pPr>
       <w:r>
-        <w:t xml:space="preserve">3. 1 – 6 – 7 – 16 </w:t>
+        <w:t>3. 1 –</w:t>
+      </w:r>
+      <w:r>
+        <w:rPr>
+          <w:rFonts w:hint="default"/>
+          <w:lang w:val="en-US"/>
+        </w:rPr>
+        <w:t xml:space="preserve"> 2..4 -</w:t>
+      </w:r>
+      <w:r>
+        <w:t xml:space="preserve"> 6 – 7 – 16 </w:t>
       </w:r>
     </w:p>
     <w:p>
@@ -5824,6 +6934,12 @@
             <w:insideH w:val="single" w:color="auto" w:sz="4" w:space="0"/>
             <w:insideV w:val="single" w:color="auto" w:sz="4" w:space="0"/>
           </w:tblBorders>
+          <w:tblCellMar>
+            <w:top w:w="0" w:type="dxa"/>
+            <w:left w:w="108" w:type="dxa"/>
+            <w:bottom w:w="0" w:type="dxa"/>
+            <w:right w:w="108" w:type="dxa"/>
+          </w:tblCellMar>
         </w:tblPrEx>
         <w:tc>
           <w:tcPr>
@@ -6406,7 +7522,7 @@
               <mc:AlternateContent>
                 <mc:Choice Requires="wpg">
                   <w:drawing>
-                    <wp:anchor distT="0" distB="0" distL="114300" distR="114300" simplePos="0" relativeHeight="251868160" behindDoc="0" locked="0" layoutInCell="1" allowOverlap="1">
+                    <wp:anchor distT="0" distB="0" distL="114300" distR="114300" simplePos="0" relativeHeight="251723776" behindDoc="0" locked="0" layoutInCell="1" allowOverlap="1">
                       <wp:simplePos x="0" y="0"/>
                       <wp:positionH relativeFrom="column">
                         <wp:posOffset>1204595</wp:posOffset>
@@ -6877,7 +7993,7 @@
                 </mc:Choice>
                 <mc:Fallback>
                   <w:pict>
-                    <v:group id="_x0000_s1026" o:spid="_x0000_s1026" o:spt="203" style="position:absolute;left:0pt;margin-left:94.85pt;margin-top:13.45pt;height:309.5pt;width:202.6pt;z-index:251868160;mso-width-relative:page;mso-height-relative:page;" coordsize="2573020,3930650" o:gfxdata="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">
+                    <v:group id="_x0000_s1026" o:spid="_x0000_s1026" o:spt="203" style="position:absolute;left:0pt;margin-left:94.85pt;margin-top:13.45pt;height:309.5pt;width:202.6pt;z-index:251723776;mso-width-relative:page;mso-height-relative:page;" coordsize="2573020,3930650" o:gfxdata="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">
                       <o:lock v:ext="edit" aspectratio="f"/>
                       <v:shape id="Oval 106" o:spid="_x0000_s1026" o:spt="3" type="#_x0000_t3" style="position:absolute;left:9525;top:0;height:615950;width:658495;v-text-anchor:middle;" fillcolor="#FFFFFF [3201]" filled="t" stroked="t" coordsize="21600,21600" o:gfxdata="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">
                         <v:fill on="t" focussize="0,0"/>
@@ -7217,6 +8333,12 @@
             <w:insideH w:val="single" w:color="auto" w:sz="4" w:space="0"/>
             <w:insideV w:val="single" w:color="auto" w:sz="4" w:space="0"/>
           </w:tblBorders>
+          <w:tblCellMar>
+            <w:top w:w="0" w:type="dxa"/>
+            <w:left w:w="108" w:type="dxa"/>
+            <w:bottom w:w="0" w:type="dxa"/>
+            <w:right w:w="108" w:type="dxa"/>
+          </w:tblCellMar>
         </w:tblPrEx>
         <w:tc>
           <w:tcPr>
@@ -7809,7 +8931,7 @@
               <mc:AlternateContent>
                 <mc:Choice Requires="wpg">
                   <w:drawing>
-                    <wp:anchor distT="0" distB="0" distL="114300" distR="114300" simplePos="0" relativeHeight="252079104" behindDoc="0" locked="0" layoutInCell="1" allowOverlap="1">
+                    <wp:anchor distT="0" distB="0" distL="114300" distR="114300" simplePos="0" relativeHeight="251724800" behindDoc="0" locked="0" layoutInCell="1" allowOverlap="1">
                       <wp:simplePos x="0" y="0"/>
                       <wp:positionH relativeFrom="column">
                         <wp:posOffset>1204595</wp:posOffset>
@@ -8280,7 +9402,7 @@
                 </mc:Choice>
                 <mc:Fallback>
                   <w:pict>
-                    <v:group id="_x0000_s1026" o:spid="_x0000_s1026" o:spt="203" style="position:absolute;left:0pt;margin-left:94.85pt;margin-top:13.45pt;height:309.5pt;width:202.6pt;z-index:252079104;mso-width-relative:page;mso-height-relative:page;" coordsize="2573020,3930650" o:gfxdata="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">
+                    <v:group id="_x0000_s1026" o:spid="_x0000_s1026" o:spt="203" style="position:absolute;left:0pt;margin-left:94.85pt;margin-top:13.45pt;height:309.5pt;width:202.6pt;z-index:251724800;mso-width-relative:page;mso-height-relative:page;" coordsize="2573020,3930650" o:gfxdata="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">
                       <o:lock v:ext="edit" aspectratio="f"/>
                       <v:shape id="Oval 106" o:spid="_x0000_s1026" o:spt="3" type="#_x0000_t3" style="position:absolute;left:9525;top:0;height:615950;width:658495;v-text-anchor:middle;" fillcolor="#FFFFFF [3201]" filled="t" stroked="t" coordsize="21600,21600" o:gfxdata="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">
                         <v:fill on="t" focussize="0,0"/>
@@ -8949,7 +10071,7 @@
               <mc:AlternateContent>
                 <mc:Choice Requires="wpg">
                   <w:drawing>
-                    <wp:anchor distT="0" distB="0" distL="114300" distR="114300" simplePos="0" relativeHeight="252150784" behindDoc="0" locked="0" layoutInCell="1" allowOverlap="1">
+                    <wp:anchor distT="0" distB="0" distL="114300" distR="114300" simplePos="0" relativeHeight="251725824" behindDoc="0" locked="0" layoutInCell="1" allowOverlap="1">
                       <wp:simplePos x="0" y="0"/>
                       <wp:positionH relativeFrom="column">
                         <wp:posOffset>1204595</wp:posOffset>
@@ -9385,7 +10507,7 @@
                 </mc:Choice>
                 <mc:Fallback>
                   <w:pict>
-                    <v:group id="_x0000_s1026" o:spid="_x0000_s1026" o:spt="203" style="position:absolute;left:0pt;margin-left:94.85pt;margin-top:13.45pt;height:309.5pt;width:202.6pt;z-index:252150784;mso-width-relative:page;mso-height-relative:page;" coordsize="2573020,3930650" o:gfxdata="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">
+                    <v:group id="_x0000_s1026" o:spid="_x0000_s1026" o:spt="203" style="position:absolute;left:0pt;margin-left:94.85pt;margin-top:13.45pt;height:309.5pt;width:202.6pt;z-index:251725824;mso-width-relative:page;mso-height-relative:page;" coordsize="2573020,3930650" o:gfxdata="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">
                       <o:lock v:ext="edit" aspectratio="f"/>
                       <v:shape id="Oval 118" o:spid="_x0000_s1026" o:spt="3" type="#_x0000_t3" style="position:absolute;left:9525;top:0;height:615950;width:658495;v-text-anchor:middle;" fillcolor="#FFFFFF [3201]" filled="t" stroked="t" coordsize="21600,21600" o:gfxdata="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">
                         <v:fill on="t" focussize="0,0"/>
@@ -10018,6 +11140,12 @@
             <w:insideH w:val="single" w:color="auto" w:sz="4" w:space="0"/>
             <w:insideV w:val="single" w:color="auto" w:sz="4" w:space="0"/>
           </w:tblBorders>
+          <w:tblCellMar>
+            <w:top w:w="0" w:type="dxa"/>
+            <w:left w:w="108" w:type="dxa"/>
+            <w:bottom w:w="0" w:type="dxa"/>
+            <w:right w:w="108" w:type="dxa"/>
+          </w:tblCellMar>
         </w:tblPrEx>
         <w:trPr>
           <w:trHeight w:val="6740" w:hRule="atLeast"/>
@@ -10034,7 +11162,7 @@
               <mc:AlternateContent>
                 <mc:Choice Requires="wpg">
                   <w:drawing>
-                    <wp:anchor distT="0" distB="0" distL="114300" distR="114300" simplePos="0" relativeHeight="252222464" behindDoc="0" locked="0" layoutInCell="1" allowOverlap="1">
+                    <wp:anchor distT="0" distB="0" distL="114300" distR="114300" simplePos="0" relativeHeight="251726848" behindDoc="0" locked="0" layoutInCell="1" allowOverlap="1">
                       <wp:simplePos x="0" y="0"/>
                       <wp:positionH relativeFrom="column">
                         <wp:posOffset>1204595</wp:posOffset>
@@ -10505,7 +11633,7 @@
                 </mc:Choice>
                 <mc:Fallback>
                   <w:pict>
-                    <v:group id="_x0000_s1026" o:spid="_x0000_s1026" o:spt="203" style="position:absolute;left:0pt;margin-left:94.85pt;margin-top:13.45pt;height:309.5pt;width:202.6pt;z-index:252222464;mso-width-relative:page;mso-height-relative:page;" coordsize="2573020,3930650" o:gfxdata="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">
+                    <v:group id="_x0000_s1026" o:spid="_x0000_s1026" o:spt="203" style="position:absolute;left:0pt;margin-left:94.85pt;margin-top:13.45pt;height:309.5pt;width:202.6pt;z-index:251726848;mso-width-relative:page;mso-height-relative:page;" coordsize="2573020,3930650" o:gfxdata="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">
                       <o:lock v:ext="edit" aspectratio="f"/>
                       <v:shape id="Oval 118" o:spid="_x0000_s1026" o:spt="3" type="#_x0000_t3" style="position:absolute;left:9525;top:0;height:615950;width:658495;v-text-anchor:middle;" fillcolor="#FFFFFF [3201]" filled="t" stroked="t" coordsize="21600,21600" o:gfxdata="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">
                         <v:fill on="t" focussize="0,0"/>
@@ -10860,7 +11988,7 @@
     <w:lsdException w:qFormat="1" w:unhideWhenUsed="0" w:uiPriority="10" w:semiHidden="0" w:name="Title"/>
     <w:lsdException w:uiPriority="99" w:name="Closing"/>
     <w:lsdException w:uiPriority="99" w:name="Signature"/>
-    <w:lsdException w:uiPriority="1" w:name="Default Paragraph Font"/>
+    <w:lsdException w:qFormat="1" w:uiPriority="1" w:name="Default Paragraph Font"/>
     <w:lsdException w:uiPriority="99" w:name="Body Text"/>
     <w:lsdException w:uiPriority="99" w:name="Body Text Indent"/>
     <w:lsdException w:uiPriority="99" w:name="List Continue"/>
@@ -11062,6 +12190,7 @@
     <w:name w:val="Default Paragraph Font"/>
     <w:semiHidden/>
     <w:unhideWhenUsed/>
+    <w:qFormat/>
     <w:uiPriority w:val="1"/>
   </w:style>
   <w:style w:type="table" w:default="1" w:styleId="3">

</xml_diff>